<commit_message>
Added EPRI logo to documentation files that didn't have it already
git-svn-id: https://svn.code.sf.net/p/electricdss/code@888 d8739450-1e93-4ef4-a0af-c327d92816ff
</commit_message>
<xml_diff>
--- a/trunk/Doc/Harmonics Load Modeling.docx
+++ b/trunk/Doc/Harmonics Load Modeling.docx
@@ -140,7 +140,7 @@
                     <pic:cNvPicPr/>
                   </pic:nvPicPr>
                   <pic:blipFill>
-                    <a:blip r:embed="rId5" cstate="print"/>
+                    <a:blip r:embed="rId7" cstate="print"/>
                     <a:stretch>
                       <a:fillRect/>
                     </a:stretch>
@@ -170,7 +170,6 @@
       <w:r>
         <w:t xml:space="preserve">Figure </w:t>
       </w:r>
-      <w:proofErr w:type="gramEnd"/>
       <w:r>
         <w:fldChar w:fldCharType="begin"/>
       </w:r>
@@ -190,7 +189,6 @@
         <w:fldChar w:fldCharType="end"/>
       </w:r>
       <w:bookmarkEnd w:id="0"/>
-      <w:proofErr w:type="gramStart"/>
       <w:r>
         <w:t>.</w:t>
       </w:r>
@@ -370,7 +368,7 @@
                     <pic:cNvPicPr/>
                   </pic:nvPicPr>
                   <pic:blipFill>
-                    <a:blip r:embed="rId6" cstate="print"/>
+                    <a:blip r:embed="rId8" cstate="print"/>
                     <a:stretch>
                       <a:fillRect/>
                     </a:stretch>
@@ -400,7 +398,6 @@
       <w:r>
         <w:t xml:space="preserve">Figure </w:t>
       </w:r>
-      <w:proofErr w:type="gramEnd"/>
       <w:r>
         <w:fldChar w:fldCharType="begin"/>
       </w:r>
@@ -420,7 +417,6 @@
         <w:fldChar w:fldCharType="end"/>
       </w:r>
       <w:bookmarkEnd w:id="1"/>
-      <w:proofErr w:type="gramStart"/>
       <w:r>
         <w:t>.</w:t>
       </w:r>
@@ -1028,7 +1024,7 @@
                     <pic:cNvPicPr/>
                   </pic:nvPicPr>
                   <pic:blipFill>
-                    <a:blip r:embed="rId7" cstate="print"/>
+                    <a:blip r:embed="rId9" cstate="print"/>
                     <a:stretch>
                       <a:fillRect/>
                     </a:stretch>
@@ -1133,7 +1129,7 @@
             <wp:cNvGraphicFramePr/>
             <a:graphic xmlns:a="http://schemas.openxmlformats.org/drawingml/2006/main">
               <a:graphicData uri="http://schemas.openxmlformats.org/drawingml/2006/chart">
-                <c:chart xmlns:c="http://schemas.openxmlformats.org/drawingml/2006/chart" xmlns:r="http://schemas.openxmlformats.org/officeDocument/2006/relationships" r:id="rId8"/>
+                <c:chart xmlns:c="http://schemas.openxmlformats.org/drawingml/2006/chart" xmlns:r="http://schemas.openxmlformats.org/officeDocument/2006/relationships" r:id="rId10"/>
               </a:graphicData>
             </a:graphic>
           </wp:inline>
@@ -1149,7 +1145,6 @@
       <w:r>
         <w:t xml:space="preserve">Figure </w:t>
       </w:r>
-      <w:proofErr w:type="gramEnd"/>
       <w:r>
         <w:fldChar w:fldCharType="begin"/>
       </w:r>
@@ -1169,7 +1164,6 @@
         <w:fldChar w:fldCharType="end"/>
       </w:r>
       <w:bookmarkEnd w:id="3"/>
-      <w:proofErr w:type="gramStart"/>
       <w:r>
         <w:t>.</w:t>
       </w:r>
@@ -1180,6 +1174,12 @@
     </w:p>
     <w:p/>
     <w:sectPr>
+      <w:headerReference w:type="even" r:id="rId11"/>
+      <w:headerReference w:type="default" r:id="rId12"/>
+      <w:footerReference w:type="even" r:id="rId13"/>
+      <w:footerReference w:type="default" r:id="rId14"/>
+      <w:headerReference w:type="first" r:id="rId15"/>
+      <w:footerReference w:type="first" r:id="rId16"/>
       <w:pgSz w:w="12240" w:h="15840"/>
       <w:pgMar w:top="1440" w:right="1440" w:bottom="1440" w:left="1440" w:header="720" w:footer="720" w:gutter="0"/>
       <w:cols w:space="720"/>
@@ -1187,6 +1187,197 @@
     </w:sectPr>
   </w:body>
 </w:document>
+</file>
+
+<file path=word/endnotes.xml><?xml version="1.0" encoding="utf-8"?>
+<w:endnotes xmlns:ve="http://schemas.openxmlformats.org/markup-compatibility/2006" xmlns:o="urn:schemas-microsoft-com:office:office" xmlns:r="http://schemas.openxmlformats.org/officeDocument/2006/relationships" xmlns:m="http://schemas.openxmlformats.org/officeDocument/2006/math" xmlns:v="urn:schemas-microsoft-com:vml" xmlns:wp="http://schemas.openxmlformats.org/drawingml/2006/wordprocessingDrawing" xmlns:w10="urn:schemas-microsoft-com:office:word" xmlns:w="http://schemas.openxmlformats.org/wordprocessingml/2006/main" xmlns:wne="http://schemas.microsoft.com/office/word/2006/wordml">
+  <w:endnote w:type="separator" w:id="-1">
+    <w:p>
+      <w:pPr>
+        <w:spacing w:after="0" w:line="240" w:lineRule="auto"/>
+      </w:pPr>
+      <w:r>
+        <w:separator/>
+      </w:r>
+    </w:p>
+  </w:endnote>
+  <w:endnote w:type="continuationSeparator" w:id="0">
+    <w:p>
+      <w:pPr>
+        <w:spacing w:after="0" w:line="240" w:lineRule="auto"/>
+      </w:pPr>
+      <w:r>
+        <w:continuationSeparator/>
+      </w:r>
+    </w:p>
+  </w:endnote>
+</w:endnotes>
+</file>
+
+<file path=word/footer1.xml><?xml version="1.0" encoding="utf-8"?>
+<w:ftr xmlns:ve="http://schemas.openxmlformats.org/markup-compatibility/2006" xmlns:o="urn:schemas-microsoft-com:office:office" xmlns:r="http://schemas.openxmlformats.org/officeDocument/2006/relationships" xmlns:m="http://schemas.openxmlformats.org/officeDocument/2006/math" xmlns:v="urn:schemas-microsoft-com:vml" xmlns:wp="http://schemas.openxmlformats.org/drawingml/2006/wordprocessingDrawing" xmlns:w10="urn:schemas-microsoft-com:office:word" xmlns:w="http://schemas.openxmlformats.org/wordprocessingml/2006/main" xmlns:wne="http://schemas.microsoft.com/office/word/2006/wordml">
+  <w:p>
+    <w:pPr>
+      <w:pStyle w:val="Footer"/>
+    </w:pPr>
+  </w:p>
+</w:ftr>
+</file>
+
+<file path=word/footer2.xml><?xml version="1.0" encoding="utf-8"?>
+<w:ftr xmlns:ve="http://schemas.openxmlformats.org/markup-compatibility/2006" xmlns:o="urn:schemas-microsoft-com:office:office" xmlns:r="http://schemas.openxmlformats.org/officeDocument/2006/relationships" xmlns:m="http://schemas.openxmlformats.org/officeDocument/2006/math" xmlns:v="urn:schemas-microsoft-com:vml" xmlns:wp="http://schemas.openxmlformats.org/drawingml/2006/wordprocessingDrawing" xmlns:w10="urn:schemas-microsoft-com:office:word" xmlns:w="http://schemas.openxmlformats.org/wordprocessingml/2006/main" xmlns:wne="http://schemas.microsoft.com/office/word/2006/wordml">
+  <w:sdt>
+    <w:sdtPr>
+      <w:id w:val="12792301"/>
+      <w:docPartObj>
+        <w:docPartGallery w:val="Page Numbers (Bottom of Page)"/>
+        <w:docPartUnique/>
+      </w:docPartObj>
+    </w:sdtPr>
+    <w:sdtContent>
+      <w:p>
+        <w:pPr>
+          <w:pStyle w:val="Footer"/>
+          <w:jc w:val="center"/>
+        </w:pPr>
+        <w:fldSimple w:instr=" PAGE   \* MERGEFORMAT ">
+          <w:r>
+            <w:rPr>
+              <w:noProof/>
+            </w:rPr>
+            <w:t>1</w:t>
+          </w:r>
+        </w:fldSimple>
+      </w:p>
+    </w:sdtContent>
+  </w:sdt>
+  <w:p>
+    <w:pPr>
+      <w:pStyle w:val="Footer"/>
+    </w:pPr>
+  </w:p>
+</w:ftr>
+</file>
+
+<file path=word/footer3.xml><?xml version="1.0" encoding="utf-8"?>
+<w:ftr xmlns:ve="http://schemas.openxmlformats.org/markup-compatibility/2006" xmlns:o="urn:schemas-microsoft-com:office:office" xmlns:r="http://schemas.openxmlformats.org/officeDocument/2006/relationships" xmlns:m="http://schemas.openxmlformats.org/officeDocument/2006/math" xmlns:v="urn:schemas-microsoft-com:vml" xmlns:wp="http://schemas.openxmlformats.org/drawingml/2006/wordprocessingDrawing" xmlns:w10="urn:schemas-microsoft-com:office:word" xmlns:w="http://schemas.openxmlformats.org/wordprocessingml/2006/main" xmlns:wne="http://schemas.microsoft.com/office/word/2006/wordml">
+  <w:p>
+    <w:pPr>
+      <w:pStyle w:val="Footer"/>
+    </w:pPr>
+  </w:p>
+</w:ftr>
+</file>
+
+<file path=word/footnotes.xml><?xml version="1.0" encoding="utf-8"?>
+<w:footnotes xmlns:ve="http://schemas.openxmlformats.org/markup-compatibility/2006" xmlns:o="urn:schemas-microsoft-com:office:office" xmlns:r="http://schemas.openxmlformats.org/officeDocument/2006/relationships" xmlns:m="http://schemas.openxmlformats.org/officeDocument/2006/math" xmlns:v="urn:schemas-microsoft-com:vml" xmlns:wp="http://schemas.openxmlformats.org/drawingml/2006/wordprocessingDrawing" xmlns:w10="urn:schemas-microsoft-com:office:word" xmlns:w="http://schemas.openxmlformats.org/wordprocessingml/2006/main" xmlns:wne="http://schemas.microsoft.com/office/word/2006/wordml">
+  <w:footnote w:type="separator" w:id="-1">
+    <w:p>
+      <w:pPr>
+        <w:spacing w:after="0" w:line="240" w:lineRule="auto"/>
+      </w:pPr>
+      <w:r>
+        <w:separator/>
+      </w:r>
+    </w:p>
+  </w:footnote>
+  <w:footnote w:type="continuationSeparator" w:id="0">
+    <w:p>
+      <w:pPr>
+        <w:spacing w:after="0" w:line="240" w:lineRule="auto"/>
+      </w:pPr>
+      <w:r>
+        <w:continuationSeparator/>
+      </w:r>
+    </w:p>
+  </w:footnote>
+</w:footnotes>
+</file>
+
+<file path=word/header1.xml><?xml version="1.0" encoding="utf-8"?>
+<w:hdr xmlns:ve="http://schemas.openxmlformats.org/markup-compatibility/2006" xmlns:o="urn:schemas-microsoft-com:office:office" xmlns:r="http://schemas.openxmlformats.org/officeDocument/2006/relationships" xmlns:m="http://schemas.openxmlformats.org/officeDocument/2006/math" xmlns:v="urn:schemas-microsoft-com:vml" xmlns:wp="http://schemas.openxmlformats.org/drawingml/2006/wordprocessingDrawing" xmlns:w10="urn:schemas-microsoft-com:office:word" xmlns:w="http://schemas.openxmlformats.org/wordprocessingml/2006/main" xmlns:wne="http://schemas.microsoft.com/office/word/2006/wordml">
+  <w:p>
+    <w:pPr>
+      <w:pStyle w:val="Header"/>
+    </w:pPr>
+  </w:p>
+</w:hdr>
+</file>
+
+<file path=word/header2.xml><?xml version="1.0" encoding="utf-8"?>
+<w:hdr xmlns:ve="http://schemas.openxmlformats.org/markup-compatibility/2006" xmlns:o="urn:schemas-microsoft-com:office:office" xmlns:r="http://schemas.openxmlformats.org/officeDocument/2006/relationships" xmlns:m="http://schemas.openxmlformats.org/officeDocument/2006/math" xmlns:v="urn:schemas-microsoft-com:vml" xmlns:wp="http://schemas.openxmlformats.org/drawingml/2006/wordprocessingDrawing" xmlns:w10="urn:schemas-microsoft-com:office:word" xmlns:w="http://schemas.openxmlformats.org/wordprocessingml/2006/main" xmlns:wne="http://schemas.microsoft.com/office/word/2006/wordml">
+  <w:p>
+    <w:pPr>
+      <w:pStyle w:val="Header"/>
+    </w:pPr>
+    <w:r>
+      <w:tab/>
+    </w:r>
+    <w:r>
+      <w:tab/>
+    </w:r>
+    <w:r>
+      <w:rPr>
+        <w:noProof/>
+      </w:rPr>
+      <w:drawing>
+        <wp:inline distT="0" distB="0" distL="0" distR="0">
+          <wp:extent cx="2114550" cy="371475"/>
+          <wp:effectExtent l="19050" t="0" r="0" b="0"/>
+          <wp:docPr id="5" name="Picture 1" descr="EPRI_logo"/>
+          <wp:cNvGraphicFramePr>
+            <a:graphicFrameLocks xmlns:a="http://schemas.openxmlformats.org/drawingml/2006/main" noChangeAspect="1"/>
+          </wp:cNvGraphicFramePr>
+          <a:graphic xmlns:a="http://schemas.openxmlformats.org/drawingml/2006/main">
+            <a:graphicData uri="http://schemas.openxmlformats.org/drawingml/2006/picture">
+              <pic:pic xmlns:pic="http://schemas.openxmlformats.org/drawingml/2006/picture">
+                <pic:nvPicPr>
+                  <pic:cNvPr id="0" name="Picture 1" descr="EPRI_logo"/>
+                  <pic:cNvPicPr>
+                    <a:picLocks noChangeAspect="1" noChangeArrowheads="1"/>
+                  </pic:cNvPicPr>
+                </pic:nvPicPr>
+                <pic:blipFill>
+                  <a:blip r:embed="rId1"/>
+                  <a:srcRect/>
+                  <a:stretch>
+                    <a:fillRect/>
+                  </a:stretch>
+                </pic:blipFill>
+                <pic:spPr bwMode="auto">
+                  <a:xfrm>
+                    <a:off x="0" y="0"/>
+                    <a:ext cx="2114550" cy="371475"/>
+                  </a:xfrm>
+                  <a:prstGeom prst="rect">
+                    <a:avLst/>
+                  </a:prstGeom>
+                  <a:noFill/>
+                  <a:ln w="9525">
+                    <a:noFill/>
+                    <a:miter lim="800000"/>
+                    <a:headEnd/>
+                    <a:tailEnd/>
+                  </a:ln>
+                </pic:spPr>
+              </pic:pic>
+            </a:graphicData>
+          </a:graphic>
+        </wp:inline>
+      </w:drawing>
+    </w:r>
+  </w:p>
+</w:hdr>
+</file>
+
+<file path=word/header3.xml><?xml version="1.0" encoding="utf-8"?>
+<w:hdr xmlns:ve="http://schemas.openxmlformats.org/markup-compatibility/2006" xmlns:o="urn:schemas-microsoft-com:office:office" xmlns:r="http://schemas.openxmlformats.org/officeDocument/2006/relationships" xmlns:m="http://schemas.openxmlformats.org/officeDocument/2006/math" xmlns:v="urn:schemas-microsoft-com:vml" xmlns:wp="http://schemas.openxmlformats.org/drawingml/2006/wordprocessingDrawing" xmlns:w10="urn:schemas-microsoft-com:office:word" xmlns:w="http://schemas.openxmlformats.org/wordprocessingml/2006/main" xmlns:wne="http://schemas.microsoft.com/office/word/2006/wordml">
+  <w:p>
+    <w:pPr>
+      <w:pStyle w:val="Header"/>
+    </w:pPr>
+  </w:p>
+</w:hdr>
 </file>
 
 <file path=word/styles.xml><?xml version="1.0" encoding="utf-8"?>
@@ -1539,6 +1730,52 @@
       <w:szCs w:val="26"/>
     </w:rPr>
   </w:style>
+  <w:style w:type="paragraph" w:styleId="Header">
+    <w:name w:val="header"/>
+    <w:basedOn w:val="Normal"/>
+    <w:link w:val="HeaderChar"/>
+    <w:uiPriority w:val="99"/>
+    <w:semiHidden/>
+    <w:unhideWhenUsed/>
+    <w:rsid w:val="00E23D2F"/>
+    <w:pPr>
+      <w:tabs>
+        <w:tab w:val="center" w:pos="4680"/>
+        <w:tab w:val="right" w:pos="9360"/>
+      </w:tabs>
+      <w:spacing w:after="0" w:line="240" w:lineRule="auto"/>
+    </w:pPr>
+  </w:style>
+  <w:style w:type="character" w:customStyle="1" w:styleId="HeaderChar">
+    <w:name w:val="Header Char"/>
+    <w:basedOn w:val="DefaultParagraphFont"/>
+    <w:link w:val="Header"/>
+    <w:uiPriority w:val="99"/>
+    <w:semiHidden/>
+    <w:rsid w:val="00E23D2F"/>
+  </w:style>
+  <w:style w:type="paragraph" w:styleId="Footer">
+    <w:name w:val="footer"/>
+    <w:basedOn w:val="Normal"/>
+    <w:link w:val="FooterChar"/>
+    <w:uiPriority w:val="99"/>
+    <w:unhideWhenUsed/>
+    <w:rsid w:val="00E23D2F"/>
+    <w:pPr>
+      <w:tabs>
+        <w:tab w:val="center" w:pos="4680"/>
+        <w:tab w:val="right" w:pos="9360"/>
+      </w:tabs>
+      <w:spacing w:after="0" w:line="240" w:lineRule="auto"/>
+    </w:pPr>
+  </w:style>
+  <w:style w:type="character" w:customStyle="1" w:styleId="FooterChar">
+    <w:name w:val="Footer Char"/>
+    <w:basedOn w:val="DefaultParagraphFont"/>
+    <w:link w:val="Footer"/>
+    <w:uiPriority w:val="99"/>
+    <w:rsid w:val="00E23D2F"/>
+  </w:style>
 </w:styles>
 </file>
 
@@ -1584,7 +1821,7 @@
                 <c:formatCode>General</c:formatCode>
                 <c:ptCount val="288"/>
                 <c:pt idx="0">
-                  <c:v>1.0833299999999992</c:v>
+                  <c:v>1.0833299999999988</c:v>
                 </c:pt>
                 <c:pt idx="1">
                   <c:v>1.1666700000000001</c:v>
@@ -1593,16 +1830,16 @@
                   <c:v>1.25</c:v>
                 </c:pt>
                 <c:pt idx="3">
-                  <c:v>1.3333299999999992</c:v>
+                  <c:v>1.3333299999999988</c:v>
                 </c:pt>
                 <c:pt idx="4">
-                  <c:v>1.4166699999999994</c:v>
+                  <c:v>1.416669999999999</c:v>
                 </c:pt>
                 <c:pt idx="5">
                   <c:v>1.5</c:v>
                 </c:pt>
                 <c:pt idx="6">
-                  <c:v>1.5833299999999992</c:v>
+                  <c:v>1.5833299999999988</c:v>
                 </c:pt>
                 <c:pt idx="7">
                   <c:v>1.6666700000000001</c:v>
@@ -1611,7 +1848,7 @@
                   <c:v>1.75</c:v>
                 </c:pt>
                 <c:pt idx="9">
-                  <c:v>1.8333299999999992</c:v>
+                  <c:v>1.8333299999999988</c:v>
                 </c:pt>
                 <c:pt idx="10">
                   <c:v>1.9166700000000001</c:v>
@@ -1620,10 +1857,10 @@
                   <c:v>2</c:v>
                 </c:pt>
                 <c:pt idx="12">
-                  <c:v>2.0833300000000015</c:v>
+                  <c:v>2.0833300000000023</c:v>
                 </c:pt>
                 <c:pt idx="13">
-                  <c:v>2.1666699999999985</c:v>
+                  <c:v>2.1666699999999977</c:v>
                 </c:pt>
                 <c:pt idx="14">
                   <c:v>2.25</c:v>
@@ -1632,16 +1869,16 @@
                   <c:v>2.3333300000000001</c:v>
                 </c:pt>
                 <c:pt idx="16">
-                  <c:v>2.4166699999999972</c:v>
+                  <c:v>2.4166699999999959</c:v>
                 </c:pt>
                 <c:pt idx="17">
                   <c:v>2.5</c:v>
                 </c:pt>
                 <c:pt idx="18">
-                  <c:v>2.5833300000000015</c:v>
+                  <c:v>2.5833300000000023</c:v>
                 </c:pt>
                 <c:pt idx="19">
-                  <c:v>2.6666699999999985</c:v>
+                  <c:v>2.6666699999999977</c:v>
                 </c:pt>
                 <c:pt idx="20">
                   <c:v>2.75</c:v>
@@ -1650,16 +1887,16 @@
                   <c:v>2.8333300000000001</c:v>
                 </c:pt>
                 <c:pt idx="22">
-                  <c:v>2.9166699999999972</c:v>
+                  <c:v>2.9166699999999959</c:v>
                 </c:pt>
                 <c:pt idx="23">
                   <c:v>3</c:v>
                 </c:pt>
                 <c:pt idx="24">
-                  <c:v>3.0833300000000015</c:v>
+                  <c:v>3.0833300000000023</c:v>
                 </c:pt>
                 <c:pt idx="25">
-                  <c:v>3.1666699999999985</c:v>
+                  <c:v>3.1666699999999977</c:v>
                 </c:pt>
                 <c:pt idx="26">
                   <c:v>3.25</c:v>
@@ -1668,16 +1905,16 @@
                   <c:v>3.3333300000000001</c:v>
                 </c:pt>
                 <c:pt idx="28">
-                  <c:v>3.4166699999999972</c:v>
+                  <c:v>3.4166699999999959</c:v>
                 </c:pt>
                 <c:pt idx="29">
                   <c:v>3.5</c:v>
                 </c:pt>
                 <c:pt idx="30">
-                  <c:v>3.5833300000000015</c:v>
+                  <c:v>3.5833300000000023</c:v>
                 </c:pt>
                 <c:pt idx="31">
-                  <c:v>3.6666699999999985</c:v>
+                  <c:v>3.6666699999999977</c:v>
                 </c:pt>
                 <c:pt idx="32">
                   <c:v>3.75</c:v>
@@ -1686,7 +1923,7 @@
                   <c:v>3.8333300000000001</c:v>
                 </c:pt>
                 <c:pt idx="34">
-                  <c:v>3.9166699999999972</c:v>
+                  <c:v>3.9166699999999959</c:v>
                 </c:pt>
                 <c:pt idx="35">
                   <c:v>4</c:v>
@@ -1704,7 +1941,7 @@
                   <c:v>4.3333300000000001</c:v>
                 </c:pt>
                 <c:pt idx="40">
-                  <c:v>4.4166700000000025</c:v>
+                  <c:v>4.4166700000000034</c:v>
                 </c:pt>
                 <c:pt idx="41">
                   <c:v>4.5</c:v>
@@ -1722,7 +1959,7 @@
                   <c:v>4.8333300000000001</c:v>
                 </c:pt>
                 <c:pt idx="46">
-                  <c:v>4.9166700000000025</c:v>
+                  <c:v>4.9166700000000034</c:v>
                 </c:pt>
                 <c:pt idx="47">
                   <c:v>5</c:v>
@@ -1740,7 +1977,7 @@
                   <c:v>5.3333300000000001</c:v>
                 </c:pt>
                 <c:pt idx="52">
-                  <c:v>5.4166700000000025</c:v>
+                  <c:v>5.4166700000000034</c:v>
                 </c:pt>
                 <c:pt idx="53">
                   <c:v>5.5</c:v>
@@ -1758,7 +1995,7 @@
                   <c:v>5.8333300000000001</c:v>
                 </c:pt>
                 <c:pt idx="58">
-                  <c:v>5.9166700000000025</c:v>
+                  <c:v>5.9166700000000034</c:v>
                 </c:pt>
                 <c:pt idx="59">
                   <c:v>6</c:v>
@@ -1776,7 +2013,7 @@
                   <c:v>6.3333300000000001</c:v>
                 </c:pt>
                 <c:pt idx="64">
-                  <c:v>6.4166700000000025</c:v>
+                  <c:v>6.4166700000000034</c:v>
                 </c:pt>
                 <c:pt idx="65">
                   <c:v>6.5</c:v>
@@ -1794,7 +2031,7 @@
                   <c:v>6.8333300000000001</c:v>
                 </c:pt>
                 <c:pt idx="70">
-                  <c:v>6.9166700000000025</c:v>
+                  <c:v>6.9166700000000034</c:v>
                 </c:pt>
                 <c:pt idx="71">
                   <c:v>7</c:v>
@@ -1812,7 +2049,7 @@
                   <c:v>7.3333300000000001</c:v>
                 </c:pt>
                 <c:pt idx="76">
-                  <c:v>7.4166700000000025</c:v>
+                  <c:v>7.4166700000000034</c:v>
                 </c:pt>
                 <c:pt idx="77">
                   <c:v>7.5</c:v>
@@ -1830,7 +2067,7 @@
                   <c:v>7.8333300000000001</c:v>
                 </c:pt>
                 <c:pt idx="82">
-                  <c:v>7.9166700000000025</c:v>
+                  <c:v>7.9166700000000034</c:v>
                 </c:pt>
                 <c:pt idx="83">
                   <c:v>8</c:v>
@@ -2124,7 +2361,7 @@
                   <c:v>16</c:v>
                 </c:pt>
                 <c:pt idx="180">
-                  <c:v>16.083329999999986</c:v>
+                  <c:v>16.083329999999979</c:v>
                 </c:pt>
                 <c:pt idx="181">
                   <c:v>16.16667</c:v>
@@ -2142,7 +2379,7 @@
                   <c:v>16.5</c:v>
                 </c:pt>
                 <c:pt idx="186">
-                  <c:v>16.583329999999986</c:v>
+                  <c:v>16.583329999999979</c:v>
                 </c:pt>
                 <c:pt idx="187">
                   <c:v>16.66667</c:v>
@@ -2160,7 +2397,7 @@
                   <c:v>17</c:v>
                 </c:pt>
                 <c:pt idx="192">
-                  <c:v>17.083329999999986</c:v>
+                  <c:v>17.083329999999979</c:v>
                 </c:pt>
                 <c:pt idx="193">
                   <c:v>17.16667</c:v>
@@ -2178,7 +2415,7 @@
                   <c:v>17.5</c:v>
                 </c:pt>
                 <c:pt idx="198">
-                  <c:v>17.583329999999986</c:v>
+                  <c:v>17.583329999999979</c:v>
                 </c:pt>
                 <c:pt idx="199">
                   <c:v>17.66667</c:v>
@@ -2196,7 +2433,7 @@
                   <c:v>18</c:v>
                 </c:pt>
                 <c:pt idx="204">
-                  <c:v>18.083329999999986</c:v>
+                  <c:v>18.083329999999979</c:v>
                 </c:pt>
                 <c:pt idx="205">
                   <c:v>18.16667</c:v>
@@ -2214,7 +2451,7 @@
                   <c:v>18.5</c:v>
                 </c:pt>
                 <c:pt idx="210">
-                  <c:v>18.583329999999986</c:v>
+                  <c:v>18.583329999999979</c:v>
                 </c:pt>
                 <c:pt idx="211">
                   <c:v>18.66667</c:v>
@@ -2232,7 +2469,7 @@
                   <c:v>19</c:v>
                 </c:pt>
                 <c:pt idx="216">
-                  <c:v>19.083329999999986</c:v>
+                  <c:v>19.083329999999979</c:v>
                 </c:pt>
                 <c:pt idx="217">
                   <c:v>19.16667</c:v>
@@ -2250,7 +2487,7 @@
                   <c:v>19.5</c:v>
                 </c:pt>
                 <c:pt idx="222">
-                  <c:v>19.583329999999986</c:v>
+                  <c:v>19.583329999999979</c:v>
                 </c:pt>
                 <c:pt idx="223">
                   <c:v>19.66667</c:v>
@@ -2268,7 +2505,7 @@
                   <c:v>20</c:v>
                 </c:pt>
                 <c:pt idx="228">
-                  <c:v>20.083329999999986</c:v>
+                  <c:v>20.083329999999979</c:v>
                 </c:pt>
                 <c:pt idx="229">
                   <c:v>20.16667</c:v>
@@ -2286,7 +2523,7 @@
                   <c:v>20.5</c:v>
                 </c:pt>
                 <c:pt idx="234">
-                  <c:v>20.583329999999986</c:v>
+                  <c:v>20.583329999999979</c:v>
                 </c:pt>
                 <c:pt idx="235">
                   <c:v>20.66667</c:v>
@@ -2304,7 +2541,7 @@
                   <c:v>21</c:v>
                 </c:pt>
                 <c:pt idx="240">
-                  <c:v>21.083329999999986</c:v>
+                  <c:v>21.083329999999979</c:v>
                 </c:pt>
                 <c:pt idx="241">
                   <c:v>21.16667</c:v>
@@ -2322,7 +2559,7 @@
                   <c:v>21.5</c:v>
                 </c:pt>
                 <c:pt idx="246">
-                  <c:v>21.583329999999986</c:v>
+                  <c:v>21.583329999999979</c:v>
                 </c:pt>
                 <c:pt idx="247">
                   <c:v>21.66667</c:v>
@@ -2340,7 +2577,7 @@
                   <c:v>22</c:v>
                 </c:pt>
                 <c:pt idx="252">
-                  <c:v>22.083329999999986</c:v>
+                  <c:v>22.083329999999979</c:v>
                 </c:pt>
                 <c:pt idx="253">
                   <c:v>22.16667</c:v>
@@ -2358,7 +2595,7 @@
                   <c:v>22.5</c:v>
                 </c:pt>
                 <c:pt idx="258">
-                  <c:v>22.583329999999986</c:v>
+                  <c:v>22.583329999999979</c:v>
                 </c:pt>
                 <c:pt idx="259">
                   <c:v>22.66667</c:v>
@@ -2376,7 +2613,7 @@
                   <c:v>23</c:v>
                 </c:pt>
                 <c:pt idx="264">
-                  <c:v>23.083329999999986</c:v>
+                  <c:v>23.083329999999979</c:v>
                 </c:pt>
                 <c:pt idx="265">
                   <c:v>23.16667</c:v>
@@ -2394,7 +2631,7 @@
                   <c:v>23.5</c:v>
                 </c:pt>
                 <c:pt idx="270">
-                  <c:v>23.583329999999986</c:v>
+                  <c:v>23.583329999999979</c:v>
                 </c:pt>
                 <c:pt idx="271">
                   <c:v>23.66667</c:v>
@@ -2412,7 +2649,7 @@
                   <c:v>24</c:v>
                 </c:pt>
                 <c:pt idx="276">
-                  <c:v>24.083329999999986</c:v>
+                  <c:v>24.083329999999979</c:v>
                 </c:pt>
                 <c:pt idx="277">
                   <c:v>24.16667</c:v>
@@ -2430,7 +2667,7 @@
                   <c:v>24.5</c:v>
                 </c:pt>
                 <c:pt idx="282">
-                  <c:v>24.583329999999986</c:v>
+                  <c:v>24.583329999999979</c:v>
                 </c:pt>
                 <c:pt idx="283">
                   <c:v>24.66667</c:v>
@@ -2460,16 +2697,16 @@
                   <c:v>3.4648300000000001</c:v>
                 </c:pt>
                 <c:pt idx="1">
-                  <c:v>3.7596699999999985</c:v>
+                  <c:v>3.7596699999999976</c:v>
                 </c:pt>
                 <c:pt idx="2">
                   <c:v>4.0561799999999995</c:v>
                 </c:pt>
                 <c:pt idx="3">
-                  <c:v>4.3544699999999974</c:v>
+                  <c:v>4.3544699999999965</c:v>
                 </c:pt>
                 <c:pt idx="4">
-                  <c:v>4.6546799999999973</c:v>
+                  <c:v>4.6546799999999955</c:v>
                 </c:pt>
                 <c:pt idx="5">
                   <c:v>4.9569299999999998</c:v>
@@ -2541,7 +2778,7 @@
                   <c:v>12.453800000000006</c:v>
                 </c:pt>
                 <c:pt idx="28">
-                  <c:v>12.852200000000005</c:v>
+                  <c:v>12.852200000000009</c:v>
                 </c:pt>
                 <c:pt idx="29">
                   <c:v>13.2578</c:v>
@@ -2556,13 +2793,13 @@
                   <c:v>14.521100000000001</c:v>
                 </c:pt>
                 <c:pt idx="33">
-                  <c:v>14.959000000000005</c:v>
+                  <c:v>14.959000000000009</c:v>
                 </c:pt>
                 <c:pt idx="34">
                   <c:v>15.406000000000002</c:v>
                 </c:pt>
                 <c:pt idx="35">
-                  <c:v>15.862600000000006</c:v>
+                  <c:v>15.862600000000011</c:v>
                 </c:pt>
                 <c:pt idx="36">
                   <c:v>16.3293</c:v>
@@ -2580,25 +2817,25 @@
                   <c:v>18.307400000000001</c:v>
                 </c:pt>
                 <c:pt idx="41">
-                  <c:v>18.832799999999985</c:v>
+                  <c:v>18.832799999999978</c:v>
                 </c:pt>
                 <c:pt idx="42">
-                  <c:v>19.371800000000011</c:v>
+                  <c:v>19.371800000000018</c:v>
                 </c:pt>
                 <c:pt idx="43">
-                  <c:v>19.925199999999982</c:v>
+                  <c:v>19.925199999999975</c:v>
                 </c:pt>
                 <c:pt idx="44">
                   <c:v>20.4939</c:v>
                 </c:pt>
                 <c:pt idx="45">
-                  <c:v>21.07849999999998</c:v>
+                  <c:v>21.078499999999973</c:v>
                 </c:pt>
                 <c:pt idx="46">
                   <c:v>21.680199999999989</c:v>
                 </c:pt>
                 <c:pt idx="47">
-                  <c:v>22.299699999999984</c:v>
+                  <c:v>22.299699999999977</c:v>
                 </c:pt>
                 <c:pt idx="48">
                   <c:v>22.938300000000002</c:v>
@@ -2610,19 +2847,19 @@
                   <c:v>24.276800000000001</c:v>
                 </c:pt>
                 <c:pt idx="51">
-                  <c:v>24.979299999999984</c:v>
+                  <c:v>24.979299999999977</c:v>
                 </c:pt>
                 <c:pt idx="52">
                   <c:v>25.7058</c:v>
                 </c:pt>
                 <c:pt idx="53">
-                  <c:v>26.457799999999985</c:v>
+                  <c:v>26.457799999999978</c:v>
                 </c:pt>
                 <c:pt idx="54">
                   <c:v>27.236999999999988</c:v>
                 </c:pt>
                 <c:pt idx="55">
-                  <c:v>28.045099999999984</c:v>
+                  <c:v>28.045099999999977</c:v>
                 </c:pt>
                 <c:pt idx="56">
                   <c:v>28.884</c:v>
@@ -2643,7 +2880,7 @@
                   <c:v>33.622600000000013</c:v>
                 </c:pt>
                 <c:pt idx="62">
-                  <c:v>34.698400000000028</c:v>
+                  <c:v>34.698400000000042</c:v>
                 </c:pt>
                 <c:pt idx="63">
                   <c:v>35.824799999999996</c:v>
@@ -2652,7 +2889,7 @@
                   <c:v>37.005600000000001</c:v>
                 </c:pt>
                 <c:pt idx="65">
-                  <c:v>38.245500000000021</c:v>
+                  <c:v>38.245500000000035</c:v>
                 </c:pt>
                 <c:pt idx="66">
                   <c:v>39.549300000000002</c:v>
@@ -2667,7 +2904,7 @@
                   <c:v>43.903300000000002</c:v>
                 </c:pt>
                 <c:pt idx="70">
-                  <c:v>45.525300000000023</c:v>
+                  <c:v>45.525300000000037</c:v>
                 </c:pt>
                 <c:pt idx="71">
                   <c:v>47.246500000000012</c:v>
@@ -2745,13 +2982,13 @@
                   <c:v>225.04</c:v>
                 </c:pt>
                 <c:pt idx="96">
-                  <c:v>261.47099999999983</c:v>
+                  <c:v>261.47099999999966</c:v>
                 </c:pt>
                 <c:pt idx="97">
                   <c:v>314.81900000000002</c:v>
                 </c:pt>
                 <c:pt idx="98">
-                  <c:v>396.2149999999998</c:v>
+                  <c:v>396.21499999999969</c:v>
                 </c:pt>
                 <c:pt idx="99">
                   <c:v>523.91999999999996</c:v>
@@ -2763,13 +3000,13 @@
                   <c:v>1165.02</c:v>
                 </c:pt>
                 <c:pt idx="102">
-                  <c:v>3283.3700000000013</c:v>
+                  <c:v>3283.3700000000022</c:v>
                 </c:pt>
                 <c:pt idx="103">
                   <c:v>2191.59</c:v>
                 </c:pt>
                 <c:pt idx="104">
-                  <c:v>851.27300000000037</c:v>
+                  <c:v>851.27300000000071</c:v>
                 </c:pt>
                 <c:pt idx="105">
                   <c:v>543.58299999999997</c:v>
@@ -2781,7 +3018,7 @@
                   <c:v>322.69200000000001</c:v>
                 </c:pt>
                 <c:pt idx="108">
-                  <c:v>269.22799999999984</c:v>
+                  <c:v>269.22799999999967</c:v>
                 </c:pt>
                 <c:pt idx="109">
                   <c:v>231.197</c:v>
@@ -2790,7 +3027,7 @@
                   <c:v>202.7</c:v>
                 </c:pt>
                 <c:pt idx="111">
-                  <c:v>180.52200000000008</c:v>
+                  <c:v>180.52200000000013</c:v>
                 </c:pt>
                 <c:pt idx="112">
                   <c:v>162.75700000000001</c:v>
@@ -2841,7 +3078,7 @@
                   <c:v>65.800399999999982</c:v>
                 </c:pt>
                 <c:pt idx="128">
-                  <c:v>63.262400000000021</c:v>
+                  <c:v>63.262400000000035</c:v>
                 </c:pt>
                 <c:pt idx="129">
                   <c:v>60.9071</c:v>
@@ -2850,7 +3087,7 @@
                   <c:v>58.715000000000003</c:v>
                 </c:pt>
                 <c:pt idx="131">
-                  <c:v>56.669300000000021</c:v>
+                  <c:v>56.669300000000035</c:v>
                 </c:pt>
                 <c:pt idx="132">
                   <c:v>54.755500000000012</c:v>
@@ -2868,10 +3105,10 @@
                   <c:v>48.186900000000001</c:v>
                 </c:pt>
                 <c:pt idx="137">
-                  <c:v>46.770100000000021</c:v>
+                  <c:v>46.770100000000035</c:v>
                 </c:pt>
                 <c:pt idx="138">
-                  <c:v>45.428300000000021</c:v>
+                  <c:v>45.428300000000036</c:v>
                 </c:pt>
                 <c:pt idx="139">
                   <c:v>44.155700000000003</c:v>
@@ -2910,25 +3147,25 @@
                   <c:v>33.4863</c:v>
                 </c:pt>
                 <c:pt idx="151">
-                  <c:v>32.739100000000022</c:v>
+                  <c:v>32.739100000000036</c:v>
                 </c:pt>
                 <c:pt idx="152">
                   <c:v>32.019400000000005</c:v>
                 </c:pt>
                 <c:pt idx="153">
-                  <c:v>31.325599999999984</c:v>
+                  <c:v>31.325599999999977</c:v>
                 </c:pt>
                 <c:pt idx="154">
                   <c:v>30.656199999999988</c:v>
                 </c:pt>
                 <c:pt idx="155">
-                  <c:v>30.009799999999981</c:v>
+                  <c:v>30.009799999999974</c:v>
                 </c:pt>
                 <c:pt idx="156">
-                  <c:v>29.385199999999983</c:v>
+                  <c:v>29.385199999999976</c:v>
                 </c:pt>
                 <c:pt idx="157">
-                  <c:v>28.781199999999981</c:v>
+                  <c:v>28.781199999999973</c:v>
                 </c:pt>
                 <c:pt idx="158">
                   <c:v>28.1967</c:v>
@@ -2937,7 +3174,7 @@
                   <c:v>27.630700000000001</c:v>
                 </c:pt>
                 <c:pt idx="160">
-                  <c:v>27.082099999999983</c:v>
+                  <c:v>27.082099999999976</c:v>
                 </c:pt>
                 <c:pt idx="161">
                   <c:v>26.5503</c:v>
@@ -2949,7 +3186,7 @@
                   <c:v>25.533100000000001</c:v>
                 </c:pt>
                 <c:pt idx="164">
-                  <c:v>25.046399999999981</c:v>
+                  <c:v>25.046399999999974</c:v>
                 </c:pt>
                 <c:pt idx="165">
                   <c:v>24.5733</c:v>
@@ -2961,7 +3198,7 @@
                   <c:v>23.665500000000002</c:v>
                 </c:pt>
                 <c:pt idx="168">
-                  <c:v>23.229699999999983</c:v>
+                  <c:v>23.229699999999976</c:v>
                 </c:pt>
                 <c:pt idx="169">
                   <c:v>22.805099999999989</c:v>
@@ -2970,7 +3207,7 @@
                   <c:v>22.391400000000001</c:v>
                 </c:pt>
                 <c:pt idx="171">
-                  <c:v>21.988099999999978</c:v>
+                  <c:v>21.988099999999964</c:v>
                 </c:pt>
                 <c:pt idx="172">
                   <c:v>21.5946</c:v>
@@ -2979,22 +3216,22 @@
                   <c:v>21.210699999999989</c:v>
                 </c:pt>
                 <c:pt idx="174">
-                  <c:v>20.835799999999985</c:v>
+                  <c:v>20.835799999999978</c:v>
                 </c:pt>
                 <c:pt idx="175">
-                  <c:v>20.469699999999985</c:v>
+                  <c:v>20.469699999999971</c:v>
                 </c:pt>
                 <c:pt idx="176">
                   <c:v>20.111999999999998</c:v>
                 </c:pt>
                 <c:pt idx="177">
-                  <c:v>19.762299999999986</c:v>
+                  <c:v>19.762299999999978</c:v>
                 </c:pt>
                 <c:pt idx="178">
-                  <c:v>19.420299999999983</c:v>
+                  <c:v>19.420299999999976</c:v>
                 </c:pt>
                 <c:pt idx="179">
-                  <c:v>19.085799999999978</c:v>
+                  <c:v>19.085799999999963</c:v>
                 </c:pt>
                 <c:pt idx="180">
                   <c:v>18.758400000000002</c:v>
@@ -3018,19 +3255,19 @@
                   <c:v>16.930099999999989</c:v>
                 </c:pt>
                 <c:pt idx="187">
-                  <c:v>17.096399999999988</c:v>
+                  <c:v>17.096399999999981</c:v>
                 </c:pt>
                 <c:pt idx="188">
-                  <c:v>16.816800000000011</c:v>
+                  <c:v>16.816800000000018</c:v>
                 </c:pt>
                 <c:pt idx="189">
-                  <c:v>16.542399999999983</c:v>
+                  <c:v>16.542399999999976</c:v>
                 </c:pt>
                 <c:pt idx="190">
                   <c:v>16.273099999999989</c:v>
                 </c:pt>
                 <c:pt idx="191">
-                  <c:v>16.008599999999984</c:v>
+                  <c:v>16.008599999999976</c:v>
                 </c:pt>
                 <c:pt idx="192">
                   <c:v>15.748799999999999</c:v>
@@ -3150,7 +3387,7 @@
                   <c:v>8.2839599999999987</c:v>
                 </c:pt>
                 <c:pt idx="231">
-                  <c:v>8.1315500000000007</c:v>
+                  <c:v>8.1315500000000025</c:v>
                 </c:pt>
                 <c:pt idx="232">
                   <c:v>7.9807300000000003</c:v>
@@ -3171,13 +3408,13 @@
                   <c:v>7.2493500000000024</c:v>
                 </c:pt>
                 <c:pt idx="238">
-                  <c:v>7.1074099999999971</c:v>
+                  <c:v>7.1074099999999953</c:v>
                 </c:pt>
                 <c:pt idx="239">
                   <c:v>6.96685</c:v>
                 </c:pt>
                 <c:pt idx="240">
-                  <c:v>6.8276599999999972</c:v>
+                  <c:v>6.8276599999999954</c:v>
                 </c:pt>
                 <c:pt idx="241">
                   <c:v>6.6898</c:v>
@@ -3186,7 +3423,7 @@
                   <c:v>6.5532500000000002</c:v>
                 </c:pt>
                 <c:pt idx="243">
-                  <c:v>6.4179799999999974</c:v>
+                  <c:v>6.4179799999999965</c:v>
                 </c:pt>
                 <c:pt idx="244">
                   <c:v>6.2839900000000002</c:v>
@@ -3204,7 +3441,7 @@
                   <c:v>5.7603499999999999</c:v>
                 </c:pt>
                 <c:pt idx="249">
-                  <c:v>5.6324399999999972</c:v>
+                  <c:v>5.6324399999999955</c:v>
                 </c:pt>
                 <c:pt idx="250">
                   <c:v>5.5056900000000004</c:v>
@@ -3252,7 +3489,7 @@
                   <c:v>3.84998</c:v>
                 </c:pt>
                 <c:pt idx="265">
-                  <c:v>3.7401900000000015</c:v>
+                  <c:v>3.7401900000000023</c:v>
                 </c:pt>
                 <c:pt idx="266">
                   <c:v>3.6315900000000001</c:v>
@@ -3261,19 +3498,19 @@
                   <c:v>3.5242</c:v>
                 </c:pt>
                 <c:pt idx="268">
-                  <c:v>3.4180499999999983</c:v>
+                  <c:v>3.4180499999999974</c:v>
                 </c:pt>
                 <c:pt idx="269">
-                  <c:v>3.3131699999999986</c:v>
+                  <c:v>3.3131699999999977</c:v>
                 </c:pt>
                 <c:pt idx="270">
                   <c:v>3.2095899999999999</c:v>
                 </c:pt>
                 <c:pt idx="271">
-                  <c:v>3.1073700000000013</c:v>
+                  <c:v>3.1073700000000022</c:v>
                 </c:pt>
                 <c:pt idx="272">
-                  <c:v>3.0065499999999985</c:v>
+                  <c:v>3.0065499999999976</c:v>
                 </c:pt>
                 <c:pt idx="273">
                   <c:v>2.9072</c:v>
@@ -3285,7 +3522,7 @@
                   <c:v>2.7131699999999999</c:v>
                 </c:pt>
                 <c:pt idx="276">
-                  <c:v>2.6186699999999985</c:v>
+                  <c:v>2.6186699999999976</c:v>
                 </c:pt>
                 <c:pt idx="277">
                   <c:v>2.52597</c:v>
@@ -3294,7 +3531,7 @@
                   <c:v>2.43519</c:v>
                 </c:pt>
                 <c:pt idx="279">
-                  <c:v>2.3464699999999983</c:v>
+                  <c:v>2.3464699999999974</c:v>
                 </c:pt>
                 <c:pt idx="280">
                   <c:v>2.25996</c:v>
@@ -3306,7 +3543,7 @@
                   <c:v>2.09429</c:v>
                 </c:pt>
                 <c:pt idx="283">
-                  <c:v>2.0155499999999988</c:v>
+                  <c:v>2.015549999999998</c:v>
                 </c:pt>
                 <c:pt idx="284">
                   <c:v>1.9398500000000001</c:v>
@@ -3318,7 +3555,7 @@
                   <c:v>1.79874</c:v>
                 </c:pt>
                 <c:pt idx="287">
-                  <c:v>1.7339699999999993</c:v>
+                  <c:v>1.7339699999999985</c:v>
                 </c:pt>
               </c:numCache>
             </c:numRef>
@@ -3340,7 +3577,7 @@
                 <c:formatCode>General</c:formatCode>
                 <c:ptCount val="288"/>
                 <c:pt idx="0">
-                  <c:v>1.0833299999999992</c:v>
+                  <c:v>1.0833299999999988</c:v>
                 </c:pt>
                 <c:pt idx="1">
                   <c:v>1.1666700000000001</c:v>
@@ -3349,16 +3586,16 @@
                   <c:v>1.25</c:v>
                 </c:pt>
                 <c:pt idx="3">
-                  <c:v>1.3333299999999992</c:v>
+                  <c:v>1.3333299999999988</c:v>
                 </c:pt>
                 <c:pt idx="4">
-                  <c:v>1.4166699999999994</c:v>
+                  <c:v>1.416669999999999</c:v>
                 </c:pt>
                 <c:pt idx="5">
                   <c:v>1.5</c:v>
                 </c:pt>
                 <c:pt idx="6">
-                  <c:v>1.5833299999999992</c:v>
+                  <c:v>1.5833299999999988</c:v>
                 </c:pt>
                 <c:pt idx="7">
                   <c:v>1.6666700000000001</c:v>
@@ -3367,7 +3604,7 @@
                   <c:v>1.75</c:v>
                 </c:pt>
                 <c:pt idx="9">
-                  <c:v>1.8333299999999992</c:v>
+                  <c:v>1.8333299999999988</c:v>
                 </c:pt>
                 <c:pt idx="10">
                   <c:v>1.9166700000000001</c:v>
@@ -3376,10 +3613,10 @@
                   <c:v>2</c:v>
                 </c:pt>
                 <c:pt idx="12">
-                  <c:v>2.0833300000000015</c:v>
+                  <c:v>2.0833300000000023</c:v>
                 </c:pt>
                 <c:pt idx="13">
-                  <c:v>2.1666699999999985</c:v>
+                  <c:v>2.1666699999999977</c:v>
                 </c:pt>
                 <c:pt idx="14">
                   <c:v>2.25</c:v>
@@ -3388,16 +3625,16 @@
                   <c:v>2.3333300000000001</c:v>
                 </c:pt>
                 <c:pt idx="16">
-                  <c:v>2.4166699999999972</c:v>
+                  <c:v>2.4166699999999959</c:v>
                 </c:pt>
                 <c:pt idx="17">
                   <c:v>2.5</c:v>
                 </c:pt>
                 <c:pt idx="18">
-                  <c:v>2.5833300000000015</c:v>
+                  <c:v>2.5833300000000023</c:v>
                 </c:pt>
                 <c:pt idx="19">
-                  <c:v>2.6666699999999985</c:v>
+                  <c:v>2.6666699999999977</c:v>
                 </c:pt>
                 <c:pt idx="20">
                   <c:v>2.75</c:v>
@@ -3406,16 +3643,16 @@
                   <c:v>2.8333300000000001</c:v>
                 </c:pt>
                 <c:pt idx="22">
-                  <c:v>2.9166699999999972</c:v>
+                  <c:v>2.9166699999999959</c:v>
                 </c:pt>
                 <c:pt idx="23">
                   <c:v>3</c:v>
                 </c:pt>
                 <c:pt idx="24">
-                  <c:v>3.0833300000000015</c:v>
+                  <c:v>3.0833300000000023</c:v>
                 </c:pt>
                 <c:pt idx="25">
-                  <c:v>3.1666699999999985</c:v>
+                  <c:v>3.1666699999999977</c:v>
                 </c:pt>
                 <c:pt idx="26">
                   <c:v>3.25</c:v>
@@ -3424,16 +3661,16 @@
                   <c:v>3.3333300000000001</c:v>
                 </c:pt>
                 <c:pt idx="28">
-                  <c:v>3.4166699999999972</c:v>
+                  <c:v>3.4166699999999959</c:v>
                 </c:pt>
                 <c:pt idx="29">
                   <c:v>3.5</c:v>
                 </c:pt>
                 <c:pt idx="30">
-                  <c:v>3.5833300000000015</c:v>
+                  <c:v>3.5833300000000023</c:v>
                 </c:pt>
                 <c:pt idx="31">
-                  <c:v>3.6666699999999985</c:v>
+                  <c:v>3.6666699999999977</c:v>
                 </c:pt>
                 <c:pt idx="32">
                   <c:v>3.75</c:v>
@@ -3442,7 +3679,7 @@
                   <c:v>3.8333300000000001</c:v>
                 </c:pt>
                 <c:pt idx="34">
-                  <c:v>3.9166699999999972</c:v>
+                  <c:v>3.9166699999999959</c:v>
                 </c:pt>
                 <c:pt idx="35">
                   <c:v>4</c:v>
@@ -3460,7 +3697,7 @@
                   <c:v>4.3333300000000001</c:v>
                 </c:pt>
                 <c:pt idx="40">
-                  <c:v>4.4166700000000025</c:v>
+                  <c:v>4.4166700000000034</c:v>
                 </c:pt>
                 <c:pt idx="41">
                   <c:v>4.5</c:v>
@@ -3478,7 +3715,7 @@
                   <c:v>4.8333300000000001</c:v>
                 </c:pt>
                 <c:pt idx="46">
-                  <c:v>4.9166700000000025</c:v>
+                  <c:v>4.9166700000000034</c:v>
                 </c:pt>
                 <c:pt idx="47">
                   <c:v>5</c:v>
@@ -3496,7 +3733,7 @@
                   <c:v>5.3333300000000001</c:v>
                 </c:pt>
                 <c:pt idx="52">
-                  <c:v>5.4166700000000025</c:v>
+                  <c:v>5.4166700000000034</c:v>
                 </c:pt>
                 <c:pt idx="53">
                   <c:v>5.5</c:v>
@@ -3514,7 +3751,7 @@
                   <c:v>5.8333300000000001</c:v>
                 </c:pt>
                 <c:pt idx="58">
-                  <c:v>5.9166700000000025</c:v>
+                  <c:v>5.9166700000000034</c:v>
                 </c:pt>
                 <c:pt idx="59">
                   <c:v>6</c:v>
@@ -3532,7 +3769,7 @@
                   <c:v>6.3333300000000001</c:v>
                 </c:pt>
                 <c:pt idx="64">
-                  <c:v>6.4166700000000025</c:v>
+                  <c:v>6.4166700000000034</c:v>
                 </c:pt>
                 <c:pt idx="65">
                   <c:v>6.5</c:v>
@@ -3550,7 +3787,7 @@
                   <c:v>6.8333300000000001</c:v>
                 </c:pt>
                 <c:pt idx="70">
-                  <c:v>6.9166700000000025</c:v>
+                  <c:v>6.9166700000000034</c:v>
                 </c:pt>
                 <c:pt idx="71">
                   <c:v>7</c:v>
@@ -3568,7 +3805,7 @@
                   <c:v>7.3333300000000001</c:v>
                 </c:pt>
                 <c:pt idx="76">
-                  <c:v>7.4166700000000025</c:v>
+                  <c:v>7.4166700000000034</c:v>
                 </c:pt>
                 <c:pt idx="77">
                   <c:v>7.5</c:v>
@@ -3586,7 +3823,7 @@
                   <c:v>7.8333300000000001</c:v>
                 </c:pt>
                 <c:pt idx="82">
-                  <c:v>7.9166700000000025</c:v>
+                  <c:v>7.9166700000000034</c:v>
                 </c:pt>
                 <c:pt idx="83">
                   <c:v>8</c:v>
@@ -3880,7 +4117,7 @@
                   <c:v>16</c:v>
                 </c:pt>
                 <c:pt idx="180">
-                  <c:v>16.083329999999986</c:v>
+                  <c:v>16.083329999999979</c:v>
                 </c:pt>
                 <c:pt idx="181">
                   <c:v>16.16667</c:v>
@@ -3898,7 +4135,7 @@
                   <c:v>16.5</c:v>
                 </c:pt>
                 <c:pt idx="186">
-                  <c:v>16.583329999999986</c:v>
+                  <c:v>16.583329999999979</c:v>
                 </c:pt>
                 <c:pt idx="187">
                   <c:v>16.66667</c:v>
@@ -3916,7 +4153,7 @@
                   <c:v>17</c:v>
                 </c:pt>
                 <c:pt idx="192">
-                  <c:v>17.083329999999986</c:v>
+                  <c:v>17.083329999999979</c:v>
                 </c:pt>
                 <c:pt idx="193">
                   <c:v>17.16667</c:v>
@@ -3934,7 +4171,7 @@
                   <c:v>17.5</c:v>
                 </c:pt>
                 <c:pt idx="198">
-                  <c:v>17.583329999999986</c:v>
+                  <c:v>17.583329999999979</c:v>
                 </c:pt>
                 <c:pt idx="199">
                   <c:v>17.66667</c:v>
@@ -3952,7 +4189,7 @@
                   <c:v>18</c:v>
                 </c:pt>
                 <c:pt idx="204">
-                  <c:v>18.083329999999986</c:v>
+                  <c:v>18.083329999999979</c:v>
                 </c:pt>
                 <c:pt idx="205">
                   <c:v>18.16667</c:v>
@@ -3970,7 +4207,7 @@
                   <c:v>18.5</c:v>
                 </c:pt>
                 <c:pt idx="210">
-                  <c:v>18.583329999999986</c:v>
+                  <c:v>18.583329999999979</c:v>
                 </c:pt>
                 <c:pt idx="211">
                   <c:v>18.66667</c:v>
@@ -3988,7 +4225,7 @@
                   <c:v>19</c:v>
                 </c:pt>
                 <c:pt idx="216">
-                  <c:v>19.083329999999986</c:v>
+                  <c:v>19.083329999999979</c:v>
                 </c:pt>
                 <c:pt idx="217">
                   <c:v>19.16667</c:v>
@@ -4006,7 +4243,7 @@
                   <c:v>19.5</c:v>
                 </c:pt>
                 <c:pt idx="222">
-                  <c:v>19.583329999999986</c:v>
+                  <c:v>19.583329999999979</c:v>
                 </c:pt>
                 <c:pt idx="223">
                   <c:v>19.66667</c:v>
@@ -4024,7 +4261,7 @@
                   <c:v>20</c:v>
                 </c:pt>
                 <c:pt idx="228">
-                  <c:v>20.083329999999986</c:v>
+                  <c:v>20.083329999999979</c:v>
                 </c:pt>
                 <c:pt idx="229">
                   <c:v>20.16667</c:v>
@@ -4042,7 +4279,7 @@
                   <c:v>20.5</c:v>
                 </c:pt>
                 <c:pt idx="234">
-                  <c:v>20.583329999999986</c:v>
+                  <c:v>20.583329999999979</c:v>
                 </c:pt>
                 <c:pt idx="235">
                   <c:v>20.66667</c:v>
@@ -4060,7 +4297,7 @@
                   <c:v>21</c:v>
                 </c:pt>
                 <c:pt idx="240">
-                  <c:v>21.083329999999986</c:v>
+                  <c:v>21.083329999999979</c:v>
                 </c:pt>
                 <c:pt idx="241">
                   <c:v>21.16667</c:v>
@@ -4078,7 +4315,7 @@
                   <c:v>21.5</c:v>
                 </c:pt>
                 <c:pt idx="246">
-                  <c:v>21.583329999999986</c:v>
+                  <c:v>21.583329999999979</c:v>
                 </c:pt>
                 <c:pt idx="247">
                   <c:v>21.66667</c:v>
@@ -4096,7 +4333,7 @@
                   <c:v>22</c:v>
                 </c:pt>
                 <c:pt idx="252">
-                  <c:v>22.083329999999986</c:v>
+                  <c:v>22.083329999999979</c:v>
                 </c:pt>
                 <c:pt idx="253">
                   <c:v>22.16667</c:v>
@@ -4114,7 +4351,7 @@
                   <c:v>22.5</c:v>
                 </c:pt>
                 <c:pt idx="258">
-                  <c:v>22.583329999999986</c:v>
+                  <c:v>22.583329999999979</c:v>
                 </c:pt>
                 <c:pt idx="259">
                   <c:v>22.66667</c:v>
@@ -4132,7 +4369,7 @@
                   <c:v>23</c:v>
                 </c:pt>
                 <c:pt idx="264">
-                  <c:v>23.083329999999986</c:v>
+                  <c:v>23.083329999999979</c:v>
                 </c:pt>
                 <c:pt idx="265">
                   <c:v>23.16667</c:v>
@@ -4150,7 +4387,7 @@
                   <c:v>23.5</c:v>
                 </c:pt>
                 <c:pt idx="270">
-                  <c:v>23.583329999999986</c:v>
+                  <c:v>23.583329999999979</c:v>
                 </c:pt>
                 <c:pt idx="271">
                   <c:v>23.66667</c:v>
@@ -4168,7 +4405,7 @@
                   <c:v>24</c:v>
                 </c:pt>
                 <c:pt idx="276">
-                  <c:v>24.083329999999986</c:v>
+                  <c:v>24.083329999999979</c:v>
                 </c:pt>
                 <c:pt idx="277">
                   <c:v>24.16667</c:v>
@@ -4186,7 +4423,7 @@
                   <c:v>24.5</c:v>
                 </c:pt>
                 <c:pt idx="282">
-                  <c:v>24.583329999999986</c:v>
+                  <c:v>24.583329999999979</c:v>
                 </c:pt>
                 <c:pt idx="283">
                   <c:v>24.66667</c:v>
@@ -4216,7 +4453,7 @@
                   <c:v>3.4653900000000002</c:v>
                 </c:pt>
                 <c:pt idx="1">
-                  <c:v>3.7607200000000014</c:v>
+                  <c:v>3.7607200000000023</c:v>
                 </c:pt>
                 <c:pt idx="2">
                   <c:v>4.0576499999999998</c:v>
@@ -4225,10 +4462,10 @@
                   <c:v>4.3563099999999997</c:v>
                 </c:pt>
                 <c:pt idx="4">
-                  <c:v>4.6568399999999972</c:v>
+                  <c:v>4.6568399999999954</c:v>
                 </c:pt>
                 <c:pt idx="5">
-                  <c:v>4.9593700000000025</c:v>
+                  <c:v>4.9593700000000034</c:v>
                 </c:pt>
                 <c:pt idx="6">
                   <c:v>5.2640499999999975</c:v>
@@ -4243,13 +4480,13 @@
                   <c:v>6.1923999999999975</c:v>
                 </c:pt>
                 <c:pt idx="10">
-                  <c:v>6.5071299999999974</c:v>
+                  <c:v>6.5071299999999965</c:v>
                 </c:pt>
                 <c:pt idx="11">
-                  <c:v>6.8247699999999973</c:v>
+                  <c:v>6.8247699999999965</c:v>
                 </c:pt>
                 <c:pt idx="12">
-                  <c:v>7.145489999999997</c:v>
+                  <c:v>7.1454899999999952</c:v>
                 </c:pt>
                 <c:pt idx="13">
                   <c:v>7.4694500000000001</c:v>
@@ -4297,7 +4534,7 @@
                   <c:v>12.4589</c:v>
                 </c:pt>
                 <c:pt idx="28">
-                  <c:v>12.857400000000005</c:v>
+                  <c:v>12.857400000000009</c:v>
                 </c:pt>
                 <c:pt idx="29">
                   <c:v>13.263</c:v>
@@ -4324,7 +4561,7 @@
                   <c:v>16.334599999999988</c:v>
                 </c:pt>
                 <c:pt idx="37">
-                  <c:v>16.811800000000023</c:v>
+                  <c:v>16.811800000000034</c:v>
                 </c:pt>
                 <c:pt idx="38">
                   <c:v>17.3001</c:v>
@@ -4345,10 +4582,10 @@
                   <c:v>19.9299</c:v>
                 </c:pt>
                 <c:pt idx="44">
-                  <c:v>20.498399999999982</c:v>
+                  <c:v>20.498399999999975</c:v>
                 </c:pt>
                 <c:pt idx="45">
-                  <c:v>21.082899999999984</c:v>
+                  <c:v>21.082899999999977</c:v>
                 </c:pt>
                 <c:pt idx="46">
                   <c:v>21.6843</c:v>
@@ -4363,13 +4600,13 @@
                   <c:v>23.600100000000001</c:v>
                 </c:pt>
                 <c:pt idx="50">
-                  <c:v>24.279599999999984</c:v>
+                  <c:v>24.279599999999977</c:v>
                 </c:pt>
                 <c:pt idx="51">
-                  <c:v>24.981699999999986</c:v>
+                  <c:v>24.981699999999979</c:v>
                 </c:pt>
                 <c:pt idx="52">
-                  <c:v>25.707699999999988</c:v>
+                  <c:v>25.707699999999981</c:v>
                 </c:pt>
                 <c:pt idx="53">
                   <c:v>26.459099999999989</c:v>
@@ -4381,7 +4618,7 @@
                   <c:v>28.045000000000002</c:v>
                 </c:pt>
                 <c:pt idx="56">
-                  <c:v>28.883099999999985</c:v>
+                  <c:v>28.883099999999978</c:v>
                 </c:pt>
                 <c:pt idx="57">
                   <c:v>29.754100000000001</c:v>
@@ -4408,7 +4645,7 @@
                   <c:v>36.992000000000012</c:v>
                 </c:pt>
                 <c:pt idx="65">
-                  <c:v>38.229100000000024</c:v>
+                  <c:v>38.229100000000045</c:v>
                 </c:pt>
                 <c:pt idx="66">
                   <c:v>39.529700000000012</c:v>
@@ -4453,7 +4690,7 @@
                   <c:v>65.978099999999998</c:v>
                 </c:pt>
                 <c:pt idx="80">
-                  <c:v>69.241100000000046</c:v>
+                  <c:v>69.241100000000074</c:v>
                 </c:pt>
                 <c:pt idx="81">
                   <c:v>72.802599999999998</c:v>
@@ -4483,7 +4720,7 @@
                   <c:v>119.883</c:v>
                 </c:pt>
                 <c:pt idx="90">
-                  <c:v>129.88700000000009</c:v>
+                  <c:v>129.88700000000014</c:v>
                 </c:pt>
                 <c:pt idx="91">
                   <c:v>141.55700000000004</c:v>
@@ -4501,22 +4738,22 @@
                   <c:v>217.07399999999998</c:v>
                 </c:pt>
                 <c:pt idx="96">
-                  <c:v>249.38600000000008</c:v>
+                  <c:v>249.38600000000014</c:v>
                 </c:pt>
                 <c:pt idx="97">
                   <c:v>292.11799999999999</c:v>
                 </c:pt>
                 <c:pt idx="98">
-                  <c:v>349.71599999999984</c:v>
+                  <c:v>349.71599999999967</c:v>
                 </c:pt>
                 <c:pt idx="99">
-                  <c:v>428.1909999999998</c:v>
+                  <c:v>428.19099999999969</c:v>
                 </c:pt>
                 <c:pt idx="100">
-                  <c:v>534.96199999999965</c:v>
+                  <c:v>534.96199999999931</c:v>
                 </c:pt>
                 <c:pt idx="101">
-                  <c:v>670.78300000000036</c:v>
+                  <c:v>670.7830000000007</c:v>
                 </c:pt>
                 <c:pt idx="102">
                   <c:v>782.37800000000004</c:v>
@@ -4528,16 +4765,16 @@
                   <c:v>588.88900000000001</c:v>
                 </c:pt>
                 <c:pt idx="105">
-                  <c:v>456.5539999999998</c:v>
+                  <c:v>456.55399999999969</c:v>
                 </c:pt>
                 <c:pt idx="106">
                   <c:v>364.714</c:v>
                 </c:pt>
                 <c:pt idx="107">
-                  <c:v>301.46099999999984</c:v>
+                  <c:v>301.46099999999973</c:v>
                 </c:pt>
                 <c:pt idx="108">
-                  <c:v>256.23499999999984</c:v>
+                  <c:v>256.23499999999973</c:v>
                 </c:pt>
                 <c:pt idx="109">
                   <c:v>222.57299999999998</c:v>
@@ -4624,7 +4861,7 @@
                   <c:v>48.042500000000011</c:v>
                 </c:pt>
                 <c:pt idx="137">
-                  <c:v>46.635900000000021</c:v>
+                  <c:v>46.635900000000035</c:v>
                 </c:pt>
                 <c:pt idx="138">
                   <c:v>45.303399999999996</c:v>
@@ -4642,13 +4879,13 @@
                   <c:v>40.605200000000011</c:v>
                 </c:pt>
                 <c:pt idx="143">
-                  <c:v>39.565700000000021</c:v>
+                  <c:v>39.565700000000035</c:v>
                 </c:pt>
                 <c:pt idx="144">
                   <c:v>38.572500000000012</c:v>
                 </c:pt>
                 <c:pt idx="145">
-                  <c:v>37.622500000000024</c:v>
+                  <c:v>37.622500000000045</c:v>
                 </c:pt>
                 <c:pt idx="146">
                   <c:v>36.712700000000012</c:v>
@@ -4660,7 +4897,7 @@
                   <c:v>35.003600000000006</c:v>
                 </c:pt>
                 <c:pt idx="149">
-                  <c:v>34.199500000000022</c:v>
+                  <c:v>34.199500000000036</c:v>
                 </c:pt>
                 <c:pt idx="150">
                   <c:v>33.426300000000012</c:v>
@@ -4669,7 +4906,7 @@
                   <c:v>32.682200000000002</c:v>
                 </c:pt>
                 <c:pt idx="152">
-                  <c:v>31.965399999999978</c:v>
+                  <c:v>31.965399999999963</c:v>
                 </c:pt>
                 <c:pt idx="153">
                   <c:v>31.2743</c:v>
@@ -4678,7 +4915,7 @@
                   <c:v>30.607399999999988</c:v>
                 </c:pt>
                 <c:pt idx="155">
-                  <c:v>29.963399999999986</c:v>
+                  <c:v>29.963399999999979</c:v>
                 </c:pt>
                 <c:pt idx="156">
                   <c:v>29.341000000000001</c:v>
@@ -4693,25 +4930,25 @@
                   <c:v>27.592300000000002</c:v>
                 </c:pt>
                 <c:pt idx="160">
-                  <c:v>27.045499999999983</c:v>
+                  <c:v>27.045499999999976</c:v>
                 </c:pt>
                 <c:pt idx="161">
                   <c:v>26.5152</c:v>
                 </c:pt>
                 <c:pt idx="162">
-                  <c:v>26.000699999999981</c:v>
+                  <c:v>26.000699999999973</c:v>
                 </c:pt>
                 <c:pt idx="163">
                   <c:v>25.501100000000001</c:v>
                 </c:pt>
                 <c:pt idx="164">
-                  <c:v>25.015699999999985</c:v>
+                  <c:v>25.015699999999978</c:v>
                 </c:pt>
                 <c:pt idx="165">
                   <c:v>24.543900000000001</c:v>
                 </c:pt>
                 <c:pt idx="166">
-                  <c:v>24.08499999999999</c:v>
+                  <c:v>24.084999999999987</c:v>
                 </c:pt>
                 <c:pt idx="167">
                   <c:v>23.638500000000001</c:v>
@@ -4720,25 +4957,25 @@
                   <c:v>23.203800000000001</c:v>
                 </c:pt>
                 <c:pt idx="169">
-                  <c:v>22.780299999999983</c:v>
+                  <c:v>22.780299999999976</c:v>
                 </c:pt>
                 <c:pt idx="170">
                   <c:v>22.367599999999989</c:v>
                 </c:pt>
                 <c:pt idx="171">
-                  <c:v>21.965199999999978</c:v>
+                  <c:v>21.965199999999964</c:v>
                 </c:pt>
                 <c:pt idx="172">
-                  <c:v>21.572599999999984</c:v>
+                  <c:v>21.572599999999976</c:v>
                 </c:pt>
                 <c:pt idx="173">
-                  <c:v>21.189499999999985</c:v>
+                  <c:v>21.189499999999978</c:v>
                 </c:pt>
                 <c:pt idx="174">
                   <c:v>20.8155</c:v>
                 </c:pt>
                 <c:pt idx="175">
-                  <c:v>20.450199999999985</c:v>
+                  <c:v>20.450199999999978</c:v>
                 </c:pt>
                 <c:pt idx="176">
                   <c:v>20.0932</c:v>
@@ -4747,34 +4984,34 @@
                   <c:v>19.744199999999989</c:v>
                 </c:pt>
                 <c:pt idx="178">
-                  <c:v>19.402999999999984</c:v>
+                  <c:v>19.402999999999977</c:v>
                 </c:pt>
                 <c:pt idx="179">
-                  <c:v>19.069099999999985</c:v>
+                  <c:v>19.069099999999978</c:v>
                 </c:pt>
                 <c:pt idx="180">
-                  <c:v>18.742399999999986</c:v>
+                  <c:v>18.742399999999979</c:v>
                 </c:pt>
                 <c:pt idx="181">
-                  <c:v>18.422499999999978</c:v>
+                  <c:v>18.422499999999964</c:v>
                 </c:pt>
                 <c:pt idx="182">
                   <c:v>18.109200000000001</c:v>
                 </c:pt>
                 <c:pt idx="183">
-                  <c:v>17.802199999999988</c:v>
+                  <c:v>17.802199999999981</c:v>
                 </c:pt>
                 <c:pt idx="184">
                   <c:v>17.5014</c:v>
                 </c:pt>
                 <c:pt idx="185">
-                  <c:v>17.206499999999981</c:v>
+                  <c:v>17.206499999999973</c:v>
                 </c:pt>
                 <c:pt idx="186">
                   <c:v>16.917300000000001</c:v>
                 </c:pt>
                 <c:pt idx="187">
-                  <c:v>17.083399999999983</c:v>
+                  <c:v>17.083399999999976</c:v>
                 </c:pt>
                 <c:pt idx="188">
                   <c:v>16.804300000000001</c:v>
@@ -4783,7 +5020,7 @@
                   <c:v>16.5303</c:v>
                 </c:pt>
                 <c:pt idx="190">
-                  <c:v>16.261399999999981</c:v>
+                  <c:v>16.261399999999973</c:v>
                 </c:pt>
                 <c:pt idx="191">
                   <c:v>15.997400000000004</c:v>
@@ -4804,7 +5041,7 @@
                   <c:v>14.744499999999999</c:v>
                 </c:pt>
                 <c:pt idx="197">
-                  <c:v>14.506400000000005</c:v>
+                  <c:v>14.506400000000006</c:v>
                 </c:pt>
                 <c:pt idx="198">
                   <c:v>14.2722</c:v>
@@ -4852,7 +5089,7 @@
                   <c:v>11.3407</c:v>
                 </c:pt>
                 <c:pt idx="213">
-                  <c:v>11.152600000000005</c:v>
+                  <c:v>11.152600000000009</c:v>
                 </c:pt>
                 <c:pt idx="214">
                   <c:v>10.966900000000004</c:v>
@@ -4909,7 +5146,7 @@
                   <c:v>8.1304500000000015</c:v>
                 </c:pt>
                 <c:pt idx="232">
-                  <c:v>7.9797700000000029</c:v>
+                  <c:v>7.9797700000000047</c:v>
                 </c:pt>
                 <c:pt idx="233">
                   <c:v>7.8306500000000003</c:v>
@@ -4933,7 +5170,7 @@
                   <c:v>6.9668200000000002</c:v>
                 </c:pt>
                 <c:pt idx="240">
-                  <c:v>6.8277499999999973</c:v>
+                  <c:v>6.8277499999999955</c:v>
                 </c:pt>
                 <c:pt idx="241">
                   <c:v>6.6899999999999995</c:v>
@@ -4951,7 +5188,7 @@
                   <c:v>6.1518999999999995</c:v>
                 </c:pt>
                 <c:pt idx="246">
-                  <c:v>6.020489999999997</c:v>
+                  <c:v>6.0204899999999952</c:v>
                 </c:pt>
                 <c:pt idx="247">
                   <c:v>5.8902900000000002</c:v>
@@ -4984,7 +5221,7 @@
                   <c:v>4.7708000000000004</c:v>
                 </c:pt>
                 <c:pt idx="257">
-                  <c:v>4.6520399999999977</c:v>
+                  <c:v>4.652039999999996</c:v>
                 </c:pt>
                 <c:pt idx="258">
                   <c:v>4.5343900000000001</c:v>
@@ -4993,22 +5230,22 @@
                   <c:v>4.4178499999999996</c:v>
                 </c:pt>
                 <c:pt idx="260">
-                  <c:v>4.3024099999999974</c:v>
+                  <c:v>4.3024099999999965</c:v>
                 </c:pt>
                 <c:pt idx="261">
-                  <c:v>4.1880899999999972</c:v>
+                  <c:v>4.1880899999999954</c:v>
                 </c:pt>
                 <c:pt idx="262">
                   <c:v>4.0748999999999995</c:v>
                 </c:pt>
                 <c:pt idx="263">
-                  <c:v>3.9628299999999985</c:v>
+                  <c:v>3.9628299999999976</c:v>
                 </c:pt>
                 <c:pt idx="264">
-                  <c:v>3.8518999999999983</c:v>
+                  <c:v>3.8518999999999974</c:v>
                 </c:pt>
                 <c:pt idx="265">
-                  <c:v>3.7421300000000013</c:v>
+                  <c:v>3.7421300000000022</c:v>
                 </c:pt>
                 <c:pt idx="266">
                   <c:v>3.63354</c:v>
@@ -5017,13 +5254,13 @@
                   <c:v>3.5261399999999998</c:v>
                 </c:pt>
                 <c:pt idx="268">
-                  <c:v>3.4199799999999985</c:v>
+                  <c:v>3.4199799999999976</c:v>
                 </c:pt>
                 <c:pt idx="269">
-                  <c:v>3.3150699999999977</c:v>
+                  <c:v>3.3150699999999969</c:v>
                 </c:pt>
                 <c:pt idx="270">
-                  <c:v>3.2114599999999989</c:v>
+                  <c:v>3.211459999999998</c:v>
                 </c:pt>
                 <c:pt idx="271">
                   <c:v>3.1091899999999999</c:v>
@@ -5035,34 +5272,34 @@
                   <c:v>2.90889</c:v>
                 </c:pt>
                 <c:pt idx="274">
-                  <c:v>2.8109799999999985</c:v>
+                  <c:v>2.8109799999999976</c:v>
                 </c:pt>
                 <c:pt idx="275">
-                  <c:v>2.7146599999999985</c:v>
+                  <c:v>2.7146599999999976</c:v>
                 </c:pt>
                 <c:pt idx="276">
                   <c:v>2.6200299999999999</c:v>
                 </c:pt>
                 <c:pt idx="277">
-                  <c:v>2.5271800000000013</c:v>
+                  <c:v>2.5271800000000022</c:v>
                 </c:pt>
                 <c:pt idx="278">
-                  <c:v>2.4362299999999983</c:v>
+                  <c:v>2.4362299999999975</c:v>
                 </c:pt>
                 <c:pt idx="279">
                   <c:v>2.3473099999999998</c:v>
                 </c:pt>
                 <c:pt idx="280">
-                  <c:v>2.2605700000000013</c:v>
+                  <c:v>2.2605700000000022</c:v>
                 </c:pt>
                 <c:pt idx="281">
                   <c:v>2.1761900000000001</c:v>
                 </c:pt>
                 <c:pt idx="282">
-                  <c:v>2.0943499999999986</c:v>
+                  <c:v>2.0943499999999977</c:v>
                 </c:pt>
                 <c:pt idx="283">
-                  <c:v>2.0152699999999983</c:v>
+                  <c:v>2.0152699999999975</c:v>
                 </c:pt>
                 <c:pt idx="284">
                   <c:v>1.9392</c:v>
@@ -5074,7 +5311,7 @@
                   <c:v>1.79721</c:v>
                 </c:pt>
                 <c:pt idx="287">
-                  <c:v>1.7319199999999992</c:v>
+                  <c:v>1.7319199999999988</c:v>
                 </c:pt>
               </c:numCache>
             </c:numRef>
@@ -5096,7 +5333,7 @@
                 <c:formatCode>General</c:formatCode>
                 <c:ptCount val="288"/>
                 <c:pt idx="0">
-                  <c:v>1.0833299999999992</c:v>
+                  <c:v>1.0833299999999988</c:v>
                 </c:pt>
                 <c:pt idx="1">
                   <c:v>1.1666700000000001</c:v>
@@ -5105,16 +5342,16 @@
                   <c:v>1.25</c:v>
                 </c:pt>
                 <c:pt idx="3">
-                  <c:v>1.3333299999999992</c:v>
+                  <c:v>1.3333299999999988</c:v>
                 </c:pt>
                 <c:pt idx="4">
-                  <c:v>1.4166699999999994</c:v>
+                  <c:v>1.416669999999999</c:v>
                 </c:pt>
                 <c:pt idx="5">
                   <c:v>1.5</c:v>
                 </c:pt>
                 <c:pt idx="6">
-                  <c:v>1.5833299999999992</c:v>
+                  <c:v>1.5833299999999988</c:v>
                 </c:pt>
                 <c:pt idx="7">
                   <c:v>1.6666700000000001</c:v>
@@ -5123,7 +5360,7 @@
                   <c:v>1.75</c:v>
                 </c:pt>
                 <c:pt idx="9">
-                  <c:v>1.8333299999999992</c:v>
+                  <c:v>1.8333299999999988</c:v>
                 </c:pt>
                 <c:pt idx="10">
                   <c:v>1.9166700000000001</c:v>
@@ -5132,10 +5369,10 @@
                   <c:v>2</c:v>
                 </c:pt>
                 <c:pt idx="12">
-                  <c:v>2.0833300000000015</c:v>
+                  <c:v>2.0833300000000023</c:v>
                 </c:pt>
                 <c:pt idx="13">
-                  <c:v>2.1666699999999985</c:v>
+                  <c:v>2.1666699999999977</c:v>
                 </c:pt>
                 <c:pt idx="14">
                   <c:v>2.25</c:v>
@@ -5144,16 +5381,16 @@
                   <c:v>2.3333300000000001</c:v>
                 </c:pt>
                 <c:pt idx="16">
-                  <c:v>2.4166699999999972</c:v>
+                  <c:v>2.4166699999999959</c:v>
                 </c:pt>
                 <c:pt idx="17">
                   <c:v>2.5</c:v>
                 </c:pt>
                 <c:pt idx="18">
-                  <c:v>2.5833300000000015</c:v>
+                  <c:v>2.5833300000000023</c:v>
                 </c:pt>
                 <c:pt idx="19">
-                  <c:v>2.6666699999999985</c:v>
+                  <c:v>2.6666699999999977</c:v>
                 </c:pt>
                 <c:pt idx="20">
                   <c:v>2.75</c:v>
@@ -5162,16 +5399,16 @@
                   <c:v>2.8333300000000001</c:v>
                 </c:pt>
                 <c:pt idx="22">
-                  <c:v>2.9166699999999972</c:v>
+                  <c:v>2.9166699999999959</c:v>
                 </c:pt>
                 <c:pt idx="23">
                   <c:v>3</c:v>
                 </c:pt>
                 <c:pt idx="24">
-                  <c:v>3.0833300000000015</c:v>
+                  <c:v>3.0833300000000023</c:v>
                 </c:pt>
                 <c:pt idx="25">
-                  <c:v>3.1666699999999985</c:v>
+                  <c:v>3.1666699999999977</c:v>
                 </c:pt>
                 <c:pt idx="26">
                   <c:v>3.25</c:v>
@@ -5180,16 +5417,16 @@
                   <c:v>3.3333300000000001</c:v>
                 </c:pt>
                 <c:pt idx="28">
-                  <c:v>3.4166699999999972</c:v>
+                  <c:v>3.4166699999999959</c:v>
                 </c:pt>
                 <c:pt idx="29">
                   <c:v>3.5</c:v>
                 </c:pt>
                 <c:pt idx="30">
-                  <c:v>3.5833300000000015</c:v>
+                  <c:v>3.5833300000000023</c:v>
                 </c:pt>
                 <c:pt idx="31">
-                  <c:v>3.6666699999999985</c:v>
+                  <c:v>3.6666699999999977</c:v>
                 </c:pt>
                 <c:pt idx="32">
                   <c:v>3.75</c:v>
@@ -5198,7 +5435,7 @@
                   <c:v>3.8333300000000001</c:v>
                 </c:pt>
                 <c:pt idx="34">
-                  <c:v>3.9166699999999972</c:v>
+                  <c:v>3.9166699999999959</c:v>
                 </c:pt>
                 <c:pt idx="35">
                   <c:v>4</c:v>
@@ -5216,7 +5453,7 @@
                   <c:v>4.3333300000000001</c:v>
                 </c:pt>
                 <c:pt idx="40">
-                  <c:v>4.4166700000000025</c:v>
+                  <c:v>4.4166700000000034</c:v>
                 </c:pt>
                 <c:pt idx="41">
                   <c:v>4.5</c:v>
@@ -5234,7 +5471,7 @@
                   <c:v>4.8333300000000001</c:v>
                 </c:pt>
                 <c:pt idx="46">
-                  <c:v>4.9166700000000025</c:v>
+                  <c:v>4.9166700000000034</c:v>
                 </c:pt>
                 <c:pt idx="47">
                   <c:v>5</c:v>
@@ -5252,7 +5489,7 @@
                   <c:v>5.3333300000000001</c:v>
                 </c:pt>
                 <c:pt idx="52">
-                  <c:v>5.4166700000000025</c:v>
+                  <c:v>5.4166700000000034</c:v>
                 </c:pt>
                 <c:pt idx="53">
                   <c:v>5.5</c:v>
@@ -5270,7 +5507,7 @@
                   <c:v>5.8333300000000001</c:v>
                 </c:pt>
                 <c:pt idx="58">
-                  <c:v>5.9166700000000025</c:v>
+                  <c:v>5.9166700000000034</c:v>
                 </c:pt>
                 <c:pt idx="59">
                   <c:v>6</c:v>
@@ -5288,7 +5525,7 @@
                   <c:v>6.3333300000000001</c:v>
                 </c:pt>
                 <c:pt idx="64">
-                  <c:v>6.4166700000000025</c:v>
+                  <c:v>6.4166700000000034</c:v>
                 </c:pt>
                 <c:pt idx="65">
                   <c:v>6.5</c:v>
@@ -5306,7 +5543,7 @@
                   <c:v>6.8333300000000001</c:v>
                 </c:pt>
                 <c:pt idx="70">
-                  <c:v>6.9166700000000025</c:v>
+                  <c:v>6.9166700000000034</c:v>
                 </c:pt>
                 <c:pt idx="71">
                   <c:v>7</c:v>
@@ -5324,7 +5561,7 @@
                   <c:v>7.3333300000000001</c:v>
                 </c:pt>
                 <c:pt idx="76">
-                  <c:v>7.4166700000000025</c:v>
+                  <c:v>7.4166700000000034</c:v>
                 </c:pt>
                 <c:pt idx="77">
                   <c:v>7.5</c:v>
@@ -5342,7 +5579,7 @@
                   <c:v>7.8333300000000001</c:v>
                 </c:pt>
                 <c:pt idx="82">
-                  <c:v>7.9166700000000025</c:v>
+                  <c:v>7.9166700000000034</c:v>
                 </c:pt>
                 <c:pt idx="83">
                   <c:v>8</c:v>
@@ -5636,7 +5873,7 @@
                   <c:v>16</c:v>
                 </c:pt>
                 <c:pt idx="180">
-                  <c:v>16.083329999999986</c:v>
+                  <c:v>16.083329999999979</c:v>
                 </c:pt>
                 <c:pt idx="181">
                   <c:v>16.16667</c:v>
@@ -5654,7 +5891,7 @@
                   <c:v>16.5</c:v>
                 </c:pt>
                 <c:pt idx="186">
-                  <c:v>16.583329999999986</c:v>
+                  <c:v>16.583329999999979</c:v>
                 </c:pt>
                 <c:pt idx="187">
                   <c:v>16.66667</c:v>
@@ -5672,7 +5909,7 @@
                   <c:v>17</c:v>
                 </c:pt>
                 <c:pt idx="192">
-                  <c:v>17.083329999999986</c:v>
+                  <c:v>17.083329999999979</c:v>
                 </c:pt>
                 <c:pt idx="193">
                   <c:v>17.16667</c:v>
@@ -5690,7 +5927,7 @@
                   <c:v>17.5</c:v>
                 </c:pt>
                 <c:pt idx="198">
-                  <c:v>17.583329999999986</c:v>
+                  <c:v>17.583329999999979</c:v>
                 </c:pt>
                 <c:pt idx="199">
                   <c:v>17.66667</c:v>
@@ -5708,7 +5945,7 @@
                   <c:v>18</c:v>
                 </c:pt>
                 <c:pt idx="204">
-                  <c:v>18.083329999999986</c:v>
+                  <c:v>18.083329999999979</c:v>
                 </c:pt>
                 <c:pt idx="205">
                   <c:v>18.16667</c:v>
@@ -5726,7 +5963,7 @@
                   <c:v>18.5</c:v>
                 </c:pt>
                 <c:pt idx="210">
-                  <c:v>18.583329999999986</c:v>
+                  <c:v>18.583329999999979</c:v>
                 </c:pt>
                 <c:pt idx="211">
                   <c:v>18.66667</c:v>
@@ -5744,7 +5981,7 @@
                   <c:v>19</c:v>
                 </c:pt>
                 <c:pt idx="216">
-                  <c:v>19.083329999999986</c:v>
+                  <c:v>19.083329999999979</c:v>
                 </c:pt>
                 <c:pt idx="217">
                   <c:v>19.16667</c:v>
@@ -5762,7 +5999,7 @@
                   <c:v>19.5</c:v>
                 </c:pt>
                 <c:pt idx="222">
-                  <c:v>19.583329999999986</c:v>
+                  <c:v>19.583329999999979</c:v>
                 </c:pt>
                 <c:pt idx="223">
                   <c:v>19.66667</c:v>
@@ -5780,7 +6017,7 @@
                   <c:v>20</c:v>
                 </c:pt>
                 <c:pt idx="228">
-                  <c:v>20.083329999999986</c:v>
+                  <c:v>20.083329999999979</c:v>
                 </c:pt>
                 <c:pt idx="229">
                   <c:v>20.16667</c:v>
@@ -5798,7 +6035,7 @@
                   <c:v>20.5</c:v>
                 </c:pt>
                 <c:pt idx="234">
-                  <c:v>20.583329999999986</c:v>
+                  <c:v>20.583329999999979</c:v>
                 </c:pt>
                 <c:pt idx="235">
                   <c:v>20.66667</c:v>
@@ -5816,7 +6053,7 @@
                   <c:v>21</c:v>
                 </c:pt>
                 <c:pt idx="240">
-                  <c:v>21.083329999999986</c:v>
+                  <c:v>21.083329999999979</c:v>
                 </c:pt>
                 <c:pt idx="241">
                   <c:v>21.16667</c:v>
@@ -5834,7 +6071,7 @@
                   <c:v>21.5</c:v>
                 </c:pt>
                 <c:pt idx="246">
-                  <c:v>21.583329999999986</c:v>
+                  <c:v>21.583329999999979</c:v>
                 </c:pt>
                 <c:pt idx="247">
                   <c:v>21.66667</c:v>
@@ -5852,7 +6089,7 @@
                   <c:v>22</c:v>
                 </c:pt>
                 <c:pt idx="252">
-                  <c:v>22.083329999999986</c:v>
+                  <c:v>22.083329999999979</c:v>
                 </c:pt>
                 <c:pt idx="253">
                   <c:v>22.16667</c:v>
@@ -5870,7 +6107,7 @@
                   <c:v>22.5</c:v>
                 </c:pt>
                 <c:pt idx="258">
-                  <c:v>22.583329999999986</c:v>
+                  <c:v>22.583329999999979</c:v>
                 </c:pt>
                 <c:pt idx="259">
                   <c:v>22.66667</c:v>
@@ -5888,7 +6125,7 @@
                   <c:v>23</c:v>
                 </c:pt>
                 <c:pt idx="264">
-                  <c:v>23.083329999999986</c:v>
+                  <c:v>23.083329999999979</c:v>
                 </c:pt>
                 <c:pt idx="265">
                   <c:v>23.16667</c:v>
@@ -5906,7 +6143,7 @@
                   <c:v>23.5</c:v>
                 </c:pt>
                 <c:pt idx="270">
-                  <c:v>23.583329999999986</c:v>
+                  <c:v>23.583329999999979</c:v>
                 </c:pt>
                 <c:pt idx="271">
                   <c:v>23.66667</c:v>
@@ -5924,7 +6161,7 @@
                   <c:v>24</c:v>
                 </c:pt>
                 <c:pt idx="276">
-                  <c:v>24.083329999999986</c:v>
+                  <c:v>24.083329999999979</c:v>
                 </c:pt>
                 <c:pt idx="277">
                   <c:v>24.16667</c:v>
@@ -5942,7 +6179,7 @@
                   <c:v>24.5</c:v>
                 </c:pt>
                 <c:pt idx="282">
-                  <c:v>24.583329999999986</c:v>
+                  <c:v>24.583329999999979</c:v>
                 </c:pt>
                 <c:pt idx="283">
                   <c:v>24.66667</c:v>
@@ -5972,10 +6209,10 @@
                   <c:v>3.38273</c:v>
                 </c:pt>
                 <c:pt idx="1">
-                  <c:v>3.6607900000000013</c:v>
+                  <c:v>3.6607900000000022</c:v>
                 </c:pt>
                 <c:pt idx="2">
-                  <c:v>3.9386999999999985</c:v>
+                  <c:v>3.9386999999999976</c:v>
                 </c:pt>
                 <c:pt idx="3">
                   <c:v>4.2166199999999998</c:v>
@@ -6011,10 +6248,10 @@
                   <c:v>7.0327500000000001</c:v>
                 </c:pt>
                 <c:pt idx="14">
-                  <c:v>7.3221799999999968</c:v>
+                  <c:v>7.322179999999995</c:v>
                 </c:pt>
                 <c:pt idx="15">
-                  <c:v>7.6137899999999972</c:v>
+                  <c:v>7.6137899999999954</c:v>
                 </c:pt>
                 <c:pt idx="16">
                   <c:v>7.9077900000000003</c:v>
@@ -6032,7 +6269,7 @@
                   <c:v>9.111559999999999</c:v>
                 </c:pt>
                 <c:pt idx="21">
-                  <c:v>9.420430000000005</c:v>
+                  <c:v>9.4204300000000067</c:v>
                 </c:pt>
                 <c:pt idx="22">
                   <c:v>9.7328799999999998</c:v>
@@ -6041,7 +6278,7 @@
                   <c:v>10.049100000000001</c:v>
                 </c:pt>
                 <c:pt idx="24">
-                  <c:v>10.369400000000008</c:v>
+                  <c:v>10.369400000000015</c:v>
                 </c:pt>
                 <c:pt idx="25">
                   <c:v>10.6938</c:v>
@@ -6050,7 +6287,7 @@
                   <c:v>11.0227</c:v>
                 </c:pt>
                 <c:pt idx="27">
-                  <c:v>11.356200000000007</c:v>
+                  <c:v>11.35620000000001</c:v>
                 </c:pt>
                 <c:pt idx="28">
                   <c:v>11.694700000000001</c:v>
@@ -6101,13 +6338,13 @@
                   <c:v>17.551500000000001</c:v>
                 </c:pt>
                 <c:pt idx="44">
-                  <c:v>18.009699999999984</c:v>
+                  <c:v>18.009699999999977</c:v>
                 </c:pt>
                 <c:pt idx="45">
-                  <c:v>18.478699999999986</c:v>
+                  <c:v>18.478699999999979</c:v>
                 </c:pt>
                 <c:pt idx="46">
-                  <c:v>18.959299999999985</c:v>
+                  <c:v>18.959299999999978</c:v>
                 </c:pt>
                 <c:pt idx="47">
                   <c:v>19.451899999999988</c:v>
@@ -6116,19 +6353,19 @@
                   <c:v>19.957100000000001</c:v>
                 </c:pt>
                 <c:pt idx="49">
-                  <c:v>20.475699999999986</c:v>
+                  <c:v>20.475699999999978</c:v>
                 </c:pt>
                 <c:pt idx="50">
-                  <c:v>21.008299999999981</c:v>
+                  <c:v>21.008299999999974</c:v>
                 </c:pt>
                 <c:pt idx="51">
-                  <c:v>21.555599999999981</c:v>
+                  <c:v>21.555599999999973</c:v>
                 </c:pt>
                 <c:pt idx="52">
                   <c:v>22.118500000000001</c:v>
                 </c:pt>
                 <c:pt idx="53">
-                  <c:v>22.697800000000012</c:v>
+                  <c:v>22.697800000000026</c:v>
                 </c:pt>
                 <c:pt idx="54">
                   <c:v>23.294499999999989</c:v>
@@ -6137,7 +6374,7 @@
                   <c:v>23.909400000000002</c:v>
                 </c:pt>
                 <c:pt idx="56">
-                  <c:v>24.543599999999984</c:v>
+                  <c:v>24.543599999999977</c:v>
                 </c:pt>
                 <c:pt idx="57">
                   <c:v>25.1983</c:v>
@@ -6149,7 +6386,7 @@
                   <c:v>26.574100000000001</c:v>
                 </c:pt>
                 <c:pt idx="60">
-                  <c:v>27.297799999999985</c:v>
+                  <c:v>27.297799999999977</c:v>
                 </c:pt>
                 <c:pt idx="61">
                   <c:v>28.0474</c:v>
@@ -6158,10 +6395,10 @@
                   <c:v>28.8245</c:v>
                 </c:pt>
                 <c:pt idx="63">
-                  <c:v>29.631000000000011</c:v>
+                  <c:v>29.631000000000018</c:v>
                 </c:pt>
                 <c:pt idx="64">
-                  <c:v>30.468699999999973</c:v>
+                  <c:v>30.468699999999959</c:v>
                 </c:pt>
                 <c:pt idx="65">
                   <c:v>31.339700000000001</c:v>
@@ -6203,7 +6440,7 @@
                   <c:v>45.501599999999996</c:v>
                 </c:pt>
                 <c:pt idx="78">
-                  <c:v>47.125900000000023</c:v>
+                  <c:v>47.125900000000037</c:v>
                 </c:pt>
                 <c:pt idx="79">
                   <c:v>48.8491</c:v>
@@ -6236,7 +6473,7 @@
                   <c:v>71.001599999999996</c:v>
                 </c:pt>
                 <c:pt idx="89">
-                  <c:v>74.579799999999963</c:v>
+                  <c:v>74.579799999999949</c:v>
                 </c:pt>
                 <c:pt idx="90">
                   <c:v>78.501599999999996</c:v>
@@ -6296,16 +6533,16 @@
                   <c:v>708.28200000000004</c:v>
                 </c:pt>
                 <c:pt idx="109">
-                  <c:v>765.79900000000032</c:v>
+                  <c:v>765.79900000000055</c:v>
                 </c:pt>
                 <c:pt idx="110">
                   <c:v>694.5</c:v>
                 </c:pt>
                 <c:pt idx="111">
-                  <c:v>571.97799999999961</c:v>
+                  <c:v>571.97799999999938</c:v>
                 </c:pt>
                 <c:pt idx="112">
-                  <c:v>462.98499999999984</c:v>
+                  <c:v>462.98499999999973</c:v>
                 </c:pt>
                 <c:pt idx="113">
                   <c:v>380.10300000000001</c:v>
@@ -6314,7 +6551,7 @@
                   <c:v>318.69600000000003</c:v>
                 </c:pt>
                 <c:pt idx="115">
-                  <c:v>272.64400000000018</c:v>
+                  <c:v>272.64400000000035</c:v>
                 </c:pt>
                 <c:pt idx="116">
                   <c:v>237.339</c:v>
@@ -6323,7 +6560,7 @@
                   <c:v>209.64599999999999</c:v>
                 </c:pt>
                 <c:pt idx="118">
-                  <c:v>187.45700000000008</c:v>
+                  <c:v>187.45700000000014</c:v>
                 </c:pt>
                 <c:pt idx="119">
                   <c:v>169.34200000000001</c:v>
@@ -6335,7 +6572,7 @@
                   <c:v>141.648</c:v>
                 </c:pt>
                 <c:pt idx="122">
-                  <c:v>130.85500000000008</c:v>
+                  <c:v>130.85500000000013</c:v>
                 </c:pt>
                 <c:pt idx="123">
                   <c:v>121.551</c:v>
@@ -6401,7 +6638,7 @@
                   <c:v>49.100300000000011</c:v>
                 </c:pt>
                 <c:pt idx="144">
-                  <c:v>47.620100000000022</c:v>
+                  <c:v>47.620100000000036</c:v>
                 </c:pt>
                 <c:pt idx="145">
                   <c:v>46.219500000000011</c:v>
@@ -6416,13 +6653,13 @@
                   <c:v>42.434400000000004</c:v>
                 </c:pt>
                 <c:pt idx="149">
-                  <c:v>41.294100000000022</c:v>
+                  <c:v>41.294100000000036</c:v>
                 </c:pt>
                 <c:pt idx="150">
                   <c:v>40.207100000000011</c:v>
                 </c:pt>
                 <c:pt idx="151">
-                  <c:v>39.169500000000021</c:v>
+                  <c:v>39.169500000000035</c:v>
                 </c:pt>
                 <c:pt idx="152">
                   <c:v>38.178000000000011</c:v>
@@ -6446,10 +6683,10 @@
                   <c:v>33.036300000000011</c:v>
                 </c:pt>
                 <c:pt idx="159">
-                  <c:v>32.292400000000022</c:v>
+                  <c:v>32.292400000000036</c:v>
                 </c:pt>
                 <c:pt idx="160">
-                  <c:v>31.575599999999984</c:v>
+                  <c:v>31.575599999999977</c:v>
                 </c:pt>
                 <c:pt idx="161">
                   <c:v>30.884499999999989</c:v>
@@ -6464,10 +6701,10 @@
                   <c:v>28.950900000000001</c:v>
                 </c:pt>
                 <c:pt idx="165">
-                  <c:v>28.348699999999983</c:v>
+                  <c:v>28.348699999999976</c:v>
                 </c:pt>
                 <c:pt idx="166">
-                  <c:v>27.765899999999981</c:v>
+                  <c:v>27.765899999999974</c:v>
                 </c:pt>
                 <c:pt idx="167">
                   <c:v>27.2014</c:v>
@@ -6494,28 +6731,28 @@
                   <c:v>23.692</c:v>
                 </c:pt>
                 <c:pt idx="175">
-                  <c:v>23.245199999999983</c:v>
+                  <c:v>23.245199999999976</c:v>
                 </c:pt>
                 <c:pt idx="176">
                   <c:v>22.810099999999988</c:v>
                 </c:pt>
                 <c:pt idx="177">
-                  <c:v>22.386299999999984</c:v>
+                  <c:v>22.386299999999977</c:v>
                 </c:pt>
                 <c:pt idx="178">
-                  <c:v>21.973299999999981</c:v>
+                  <c:v>21.973299999999973</c:v>
                 </c:pt>
                 <c:pt idx="179">
-                  <c:v>21.570599999999985</c:v>
+                  <c:v>21.570599999999978</c:v>
                 </c:pt>
                 <c:pt idx="180">
-                  <c:v>21.177800000000012</c:v>
+                  <c:v>21.177800000000026</c:v>
                 </c:pt>
                 <c:pt idx="181">
                   <c:v>20.794499999999989</c:v>
                 </c:pt>
                 <c:pt idx="182">
-                  <c:v>20.420199999999983</c:v>
+                  <c:v>20.420199999999976</c:v>
                 </c:pt>
                 <c:pt idx="183">
                   <c:v>20.054600000000001</c:v>
@@ -6524,13 +6761,13 @@
                   <c:v>19.697399999999988</c:v>
                 </c:pt>
                 <c:pt idx="185">
-                  <c:v>19.348199999999984</c:v>
+                  <c:v>19.348199999999977</c:v>
                 </c:pt>
                 <c:pt idx="186">
-                  <c:v>19.006799999999981</c:v>
+                  <c:v>19.006799999999973</c:v>
                 </c:pt>
                 <c:pt idx="187">
-                  <c:v>19.143799999999985</c:v>
+                  <c:v>19.143799999999978</c:v>
                 </c:pt>
                 <c:pt idx="188">
                   <c:v>18.8154</c:v>
@@ -6545,13 +6782,13 @@
                   <c:v>17.871099999999988</c:v>
                 </c:pt>
                 <c:pt idx="192">
-                  <c:v>17.569099999999985</c:v>
+                  <c:v>17.569099999999978</c:v>
                 </c:pt>
                 <c:pt idx="193">
                   <c:v>17.273099999999989</c:v>
                 </c:pt>
                 <c:pt idx="194">
-                  <c:v>16.98279999999998</c:v>
+                  <c:v>16.982799999999965</c:v>
                 </c:pt>
                 <c:pt idx="195">
                   <c:v>16.6982</c:v>
@@ -6560,16 +6797,16 @@
                   <c:v>16.419</c:v>
                 </c:pt>
                 <c:pt idx="197">
-                  <c:v>16.14490000000001</c:v>
+                  <c:v>16.144900000000018</c:v>
                 </c:pt>
                 <c:pt idx="198">
-                  <c:v>15.875900000000005</c:v>
+                  <c:v>15.875900000000009</c:v>
                 </c:pt>
                 <c:pt idx="199">
                   <c:v>15.611800000000001</c:v>
                 </c:pt>
                 <c:pt idx="200">
-                  <c:v>15.352400000000008</c:v>
+                  <c:v>15.352400000000015</c:v>
                 </c:pt>
                 <c:pt idx="201">
                   <c:v>15.0975</c:v>
@@ -6587,7 +6824,7 @@
                   <c:v>14.120700000000001</c:v>
                 </c:pt>
                 <c:pt idx="206">
-                  <c:v>13.886500000000005</c:v>
+                  <c:v>13.886500000000009</c:v>
                 </c:pt>
                 <c:pt idx="207">
                   <c:v>13.6561</c:v>
@@ -6605,7 +6842,7 @@
                   <c:v>12.7697</c:v>
                 </c:pt>
                 <c:pt idx="212">
-                  <c:v>12.556500000000005</c:v>
+                  <c:v>12.556500000000009</c:v>
                 </c:pt>
                 <c:pt idx="213">
                   <c:v>12.346400000000004</c:v>
@@ -6629,7 +6866,7 @@
                   <c:v>11.146999999999998</c:v>
                 </c:pt>
                 <c:pt idx="220">
-                  <c:v>10.956500000000005</c:v>
+                  <c:v>10.956500000000009</c:v>
                 </c:pt>
                 <c:pt idx="221">
                   <c:v>10.768600000000001</c:v>
@@ -6665,7 +6902,7 @@
                   <c:v>9.0147300000000001</c:v>
                 </c:pt>
                 <c:pt idx="232">
-                  <c:v>8.8506800000000059</c:v>
+                  <c:v>8.8506800000000112</c:v>
                 </c:pt>
                 <c:pt idx="233">
                   <c:v>8.6884900000000016</c:v>
@@ -6674,16 +6911,16 @@
                   <c:v>8.5281300000000009</c:v>
                 </c:pt>
                 <c:pt idx="235">
-                  <c:v>8.3695600000000088</c:v>
+                  <c:v>8.3695600000000123</c:v>
                 </c:pt>
                 <c:pt idx="236">
                   <c:v>8.2127400000000002</c:v>
                 </c:pt>
                 <c:pt idx="237">
-                  <c:v>8.057630000000005</c:v>
+                  <c:v>8.0576300000000067</c:v>
                 </c:pt>
                 <c:pt idx="238">
-                  <c:v>7.9041899999999972</c:v>
+                  <c:v>7.9041899999999954</c:v>
                 </c:pt>
                 <c:pt idx="239">
                   <c:v>7.7523999999999997</c:v>
@@ -6695,10 +6932,10 @@
                   <c:v>7.4535900000000002</c:v>
                 </c:pt>
                 <c:pt idx="242">
-                  <c:v>7.3065199999999972</c:v>
+                  <c:v>7.3065199999999955</c:v>
                 </c:pt>
                 <c:pt idx="243">
-                  <c:v>7.1609699999999972</c:v>
+                  <c:v>7.1609699999999954</c:v>
                 </c:pt>
                 <c:pt idx="244">
                   <c:v>7.0168999999999997</c:v>
@@ -6713,16 +6950,16 @@
                   <c:v>6.5933400000000004</c:v>
                 </c:pt>
                 <c:pt idx="248">
-                  <c:v>6.4549599999999971</c:v>
+                  <c:v>6.4549599999999954</c:v>
                 </c:pt>
                 <c:pt idx="249">
-                  <c:v>6.3179399999999957</c:v>
+                  <c:v>6.3179399999999939</c:v>
                 </c:pt>
                 <c:pt idx="250">
                   <c:v>6.1822600000000003</c:v>
                 </c:pt>
                 <c:pt idx="251">
-                  <c:v>6.0479099999999972</c:v>
+                  <c:v>6.0479099999999955</c:v>
                 </c:pt>
                 <c:pt idx="252">
                   <c:v>5.91486</c:v>
@@ -6731,13 +6968,13 @@
                   <c:v>5.7831099999999998</c:v>
                 </c:pt>
                 <c:pt idx="254">
-                  <c:v>5.6526199999999971</c:v>
+                  <c:v>5.6526199999999953</c:v>
                 </c:pt>
                 <c:pt idx="255">
                   <c:v>5.5233999999999996</c:v>
                 </c:pt>
                 <c:pt idx="256">
-                  <c:v>5.395419999999997</c:v>
+                  <c:v>5.3954199999999952</c:v>
                 </c:pt>
                 <c:pt idx="257">
                   <c:v>5.2686799999999998</c:v>
@@ -6767,19 +7004,19 @@
                   <c:v>4.2984400000000003</c:v>
                 </c:pt>
                 <c:pt idx="266">
-                  <c:v>4.1825999999999972</c:v>
+                  <c:v>4.1825999999999954</c:v>
                 </c:pt>
                 <c:pt idx="267">
-                  <c:v>4.0679899999999956</c:v>
+                  <c:v>4.0679899999999938</c:v>
                 </c:pt>
                 <c:pt idx="268">
-                  <c:v>3.9546199999999985</c:v>
+                  <c:v>3.9546199999999976</c:v>
                 </c:pt>
                 <c:pt idx="269">
-                  <c:v>3.8424999999999985</c:v>
+                  <c:v>3.8424999999999976</c:v>
                 </c:pt>
                 <c:pt idx="270">
-                  <c:v>3.7316599999999989</c:v>
+                  <c:v>3.731659999999998</c:v>
                 </c:pt>
                 <c:pt idx="271">
                   <c:v>3.6221199999999998</c:v>
@@ -6791,7 +7028,7 @@
                   <c:v>3.40706</c:v>
                 </c:pt>
                 <c:pt idx="274">
-                  <c:v>3.3016199999999989</c:v>
+                  <c:v>3.301619999999998</c:v>
                 </c:pt>
                 <c:pt idx="275">
                   <c:v>3.1976200000000001</c:v>
@@ -6803,7 +7040,7 @@
                   <c:v>2.9941800000000001</c:v>
                 </c:pt>
                 <c:pt idx="278">
-                  <c:v>2.8948799999999983</c:v>
+                  <c:v>2.8948799999999975</c:v>
                 </c:pt>
                 <c:pt idx="279">
                   <c:v>2.7972800000000002</c:v>
@@ -6815,22 +7052,22 @@
                   <c:v>2.6076199999999998</c:v>
                 </c:pt>
                 <c:pt idx="282">
-                  <c:v>2.5157599999999989</c:v>
+                  <c:v>2.515759999999998</c:v>
                 </c:pt>
                 <c:pt idx="283">
-                  <c:v>2.4260699999999988</c:v>
+                  <c:v>2.426069999999998</c:v>
                 </c:pt>
                 <c:pt idx="284">
-                  <c:v>2.3386999999999984</c:v>
+                  <c:v>2.3386999999999976</c:v>
                 </c:pt>
                 <c:pt idx="285">
                   <c:v>2.2538100000000001</c:v>
                 </c:pt>
                 <c:pt idx="286">
-                  <c:v>2.1716099999999985</c:v>
+                  <c:v>2.1716099999999976</c:v>
                 </c:pt>
                 <c:pt idx="287">
-                  <c:v>2.0922999999999985</c:v>
+                  <c:v>2.0922999999999976</c:v>
                 </c:pt>
               </c:numCache>
             </c:numRef>
@@ -6852,7 +7089,7 @@
                 <c:formatCode>General</c:formatCode>
                 <c:ptCount val="288"/>
                 <c:pt idx="0">
-                  <c:v>1.0833299999999992</c:v>
+                  <c:v>1.0833299999999988</c:v>
                 </c:pt>
                 <c:pt idx="1">
                   <c:v>1.1666700000000001</c:v>
@@ -6861,16 +7098,16 @@
                   <c:v>1.25</c:v>
                 </c:pt>
                 <c:pt idx="3">
-                  <c:v>1.3333299999999992</c:v>
+                  <c:v>1.3333299999999988</c:v>
                 </c:pt>
                 <c:pt idx="4">
-                  <c:v>1.4166699999999994</c:v>
+                  <c:v>1.416669999999999</c:v>
                 </c:pt>
                 <c:pt idx="5">
                   <c:v>1.5</c:v>
                 </c:pt>
                 <c:pt idx="6">
-                  <c:v>1.5833299999999992</c:v>
+                  <c:v>1.5833299999999988</c:v>
                 </c:pt>
                 <c:pt idx="7">
                   <c:v>1.6666700000000001</c:v>
@@ -6879,7 +7116,7 @@
                   <c:v>1.75</c:v>
                 </c:pt>
                 <c:pt idx="9">
-                  <c:v>1.8333299999999992</c:v>
+                  <c:v>1.8333299999999988</c:v>
                 </c:pt>
                 <c:pt idx="10">
                   <c:v>1.9166700000000001</c:v>
@@ -6888,10 +7125,10 @@
                   <c:v>2</c:v>
                 </c:pt>
                 <c:pt idx="12">
-                  <c:v>2.0833300000000015</c:v>
+                  <c:v>2.0833300000000023</c:v>
                 </c:pt>
                 <c:pt idx="13">
-                  <c:v>2.1666699999999985</c:v>
+                  <c:v>2.1666699999999977</c:v>
                 </c:pt>
                 <c:pt idx="14">
                   <c:v>2.25</c:v>
@@ -6900,16 +7137,16 @@
                   <c:v>2.3333300000000001</c:v>
                 </c:pt>
                 <c:pt idx="16">
-                  <c:v>2.4166699999999972</c:v>
+                  <c:v>2.4166699999999959</c:v>
                 </c:pt>
                 <c:pt idx="17">
                   <c:v>2.5</c:v>
                 </c:pt>
                 <c:pt idx="18">
-                  <c:v>2.5833300000000015</c:v>
+                  <c:v>2.5833300000000023</c:v>
                 </c:pt>
                 <c:pt idx="19">
-                  <c:v>2.6666699999999985</c:v>
+                  <c:v>2.6666699999999977</c:v>
                 </c:pt>
                 <c:pt idx="20">
                   <c:v>2.75</c:v>
@@ -6918,16 +7155,16 @@
                   <c:v>2.8333300000000001</c:v>
                 </c:pt>
                 <c:pt idx="22">
-                  <c:v>2.9166699999999972</c:v>
+                  <c:v>2.9166699999999959</c:v>
                 </c:pt>
                 <c:pt idx="23">
                   <c:v>3</c:v>
                 </c:pt>
                 <c:pt idx="24">
-                  <c:v>3.0833300000000015</c:v>
+                  <c:v>3.0833300000000023</c:v>
                 </c:pt>
                 <c:pt idx="25">
-                  <c:v>3.1666699999999985</c:v>
+                  <c:v>3.1666699999999977</c:v>
                 </c:pt>
                 <c:pt idx="26">
                   <c:v>3.25</c:v>
@@ -6936,16 +7173,16 @@
                   <c:v>3.3333300000000001</c:v>
                 </c:pt>
                 <c:pt idx="28">
-                  <c:v>3.4166699999999972</c:v>
+                  <c:v>3.4166699999999959</c:v>
                 </c:pt>
                 <c:pt idx="29">
                   <c:v>3.5</c:v>
                 </c:pt>
                 <c:pt idx="30">
-                  <c:v>3.5833300000000015</c:v>
+                  <c:v>3.5833300000000023</c:v>
                 </c:pt>
                 <c:pt idx="31">
-                  <c:v>3.6666699999999985</c:v>
+                  <c:v>3.6666699999999977</c:v>
                 </c:pt>
                 <c:pt idx="32">
                   <c:v>3.75</c:v>
@@ -6954,7 +7191,7 @@
                   <c:v>3.8333300000000001</c:v>
                 </c:pt>
                 <c:pt idx="34">
-                  <c:v>3.9166699999999972</c:v>
+                  <c:v>3.9166699999999959</c:v>
                 </c:pt>
                 <c:pt idx="35">
                   <c:v>4</c:v>
@@ -6972,7 +7209,7 @@
                   <c:v>4.3333300000000001</c:v>
                 </c:pt>
                 <c:pt idx="40">
-                  <c:v>4.4166700000000025</c:v>
+                  <c:v>4.4166700000000034</c:v>
                 </c:pt>
                 <c:pt idx="41">
                   <c:v>4.5</c:v>
@@ -6990,7 +7227,7 @@
                   <c:v>4.8333300000000001</c:v>
                 </c:pt>
                 <c:pt idx="46">
-                  <c:v>4.9166700000000025</c:v>
+                  <c:v>4.9166700000000034</c:v>
                 </c:pt>
                 <c:pt idx="47">
                   <c:v>5</c:v>
@@ -7008,7 +7245,7 @@
                   <c:v>5.3333300000000001</c:v>
                 </c:pt>
                 <c:pt idx="52">
-                  <c:v>5.4166700000000025</c:v>
+                  <c:v>5.4166700000000034</c:v>
                 </c:pt>
                 <c:pt idx="53">
                   <c:v>5.5</c:v>
@@ -7026,7 +7263,7 @@
                   <c:v>5.8333300000000001</c:v>
                 </c:pt>
                 <c:pt idx="58">
-                  <c:v>5.9166700000000025</c:v>
+                  <c:v>5.9166700000000034</c:v>
                 </c:pt>
                 <c:pt idx="59">
                   <c:v>6</c:v>
@@ -7044,7 +7281,7 @@
                   <c:v>6.3333300000000001</c:v>
                 </c:pt>
                 <c:pt idx="64">
-                  <c:v>6.4166700000000025</c:v>
+                  <c:v>6.4166700000000034</c:v>
                 </c:pt>
                 <c:pt idx="65">
                   <c:v>6.5</c:v>
@@ -7062,7 +7299,7 @@
                   <c:v>6.8333300000000001</c:v>
                 </c:pt>
                 <c:pt idx="70">
-                  <c:v>6.9166700000000025</c:v>
+                  <c:v>6.9166700000000034</c:v>
                 </c:pt>
                 <c:pt idx="71">
                   <c:v>7</c:v>
@@ -7080,7 +7317,7 @@
                   <c:v>7.3333300000000001</c:v>
                 </c:pt>
                 <c:pt idx="76">
-                  <c:v>7.4166700000000025</c:v>
+                  <c:v>7.4166700000000034</c:v>
                 </c:pt>
                 <c:pt idx="77">
                   <c:v>7.5</c:v>
@@ -7098,7 +7335,7 @@
                   <c:v>7.8333300000000001</c:v>
                 </c:pt>
                 <c:pt idx="82">
-                  <c:v>7.9166700000000025</c:v>
+                  <c:v>7.9166700000000034</c:v>
                 </c:pt>
                 <c:pt idx="83">
                   <c:v>8</c:v>
@@ -7392,7 +7629,7 @@
                   <c:v>16</c:v>
                 </c:pt>
                 <c:pt idx="180">
-                  <c:v>16.083329999999986</c:v>
+                  <c:v>16.083329999999979</c:v>
                 </c:pt>
                 <c:pt idx="181">
                   <c:v>16.16667</c:v>
@@ -7410,7 +7647,7 @@
                   <c:v>16.5</c:v>
                 </c:pt>
                 <c:pt idx="186">
-                  <c:v>16.583329999999986</c:v>
+                  <c:v>16.583329999999979</c:v>
                 </c:pt>
                 <c:pt idx="187">
                   <c:v>16.66667</c:v>
@@ -7428,7 +7665,7 @@
                   <c:v>17</c:v>
                 </c:pt>
                 <c:pt idx="192">
-                  <c:v>17.083329999999986</c:v>
+                  <c:v>17.083329999999979</c:v>
                 </c:pt>
                 <c:pt idx="193">
                   <c:v>17.16667</c:v>
@@ -7446,7 +7683,7 @@
                   <c:v>17.5</c:v>
                 </c:pt>
                 <c:pt idx="198">
-                  <c:v>17.583329999999986</c:v>
+                  <c:v>17.583329999999979</c:v>
                 </c:pt>
                 <c:pt idx="199">
                   <c:v>17.66667</c:v>
@@ -7464,7 +7701,7 @@
                   <c:v>18</c:v>
                 </c:pt>
                 <c:pt idx="204">
-                  <c:v>18.083329999999986</c:v>
+                  <c:v>18.083329999999979</c:v>
                 </c:pt>
                 <c:pt idx="205">
                   <c:v>18.16667</c:v>
@@ -7482,7 +7719,7 @@
                   <c:v>18.5</c:v>
                 </c:pt>
                 <c:pt idx="210">
-                  <c:v>18.583329999999986</c:v>
+                  <c:v>18.583329999999979</c:v>
                 </c:pt>
                 <c:pt idx="211">
                   <c:v>18.66667</c:v>
@@ -7500,7 +7737,7 @@
                   <c:v>19</c:v>
                 </c:pt>
                 <c:pt idx="216">
-                  <c:v>19.083329999999986</c:v>
+                  <c:v>19.083329999999979</c:v>
                 </c:pt>
                 <c:pt idx="217">
                   <c:v>19.16667</c:v>
@@ -7518,7 +7755,7 @@
                   <c:v>19.5</c:v>
                 </c:pt>
                 <c:pt idx="222">
-                  <c:v>19.583329999999986</c:v>
+                  <c:v>19.583329999999979</c:v>
                 </c:pt>
                 <c:pt idx="223">
                   <c:v>19.66667</c:v>
@@ -7536,7 +7773,7 @@
                   <c:v>20</c:v>
                 </c:pt>
                 <c:pt idx="228">
-                  <c:v>20.083329999999986</c:v>
+                  <c:v>20.083329999999979</c:v>
                 </c:pt>
                 <c:pt idx="229">
                   <c:v>20.16667</c:v>
@@ -7554,7 +7791,7 @@
                   <c:v>20.5</c:v>
                 </c:pt>
                 <c:pt idx="234">
-                  <c:v>20.583329999999986</c:v>
+                  <c:v>20.583329999999979</c:v>
                 </c:pt>
                 <c:pt idx="235">
                   <c:v>20.66667</c:v>
@@ -7572,7 +7809,7 @@
                   <c:v>21</c:v>
                 </c:pt>
                 <c:pt idx="240">
-                  <c:v>21.083329999999986</c:v>
+                  <c:v>21.083329999999979</c:v>
                 </c:pt>
                 <c:pt idx="241">
                   <c:v>21.16667</c:v>
@@ -7590,7 +7827,7 @@
                   <c:v>21.5</c:v>
                 </c:pt>
                 <c:pt idx="246">
-                  <c:v>21.583329999999986</c:v>
+                  <c:v>21.583329999999979</c:v>
                 </c:pt>
                 <c:pt idx="247">
                   <c:v>21.66667</c:v>
@@ -7608,7 +7845,7 @@
                   <c:v>22</c:v>
                 </c:pt>
                 <c:pt idx="252">
-                  <c:v>22.083329999999986</c:v>
+                  <c:v>22.083329999999979</c:v>
                 </c:pt>
                 <c:pt idx="253">
                   <c:v>22.16667</c:v>
@@ -7626,7 +7863,7 @@
                   <c:v>22.5</c:v>
                 </c:pt>
                 <c:pt idx="258">
-                  <c:v>22.583329999999986</c:v>
+                  <c:v>22.583329999999979</c:v>
                 </c:pt>
                 <c:pt idx="259">
                   <c:v>22.66667</c:v>
@@ -7644,7 +7881,7 @@
                   <c:v>23</c:v>
                 </c:pt>
                 <c:pt idx="264">
-                  <c:v>23.083329999999986</c:v>
+                  <c:v>23.083329999999979</c:v>
                 </c:pt>
                 <c:pt idx="265">
                   <c:v>23.16667</c:v>
@@ -7662,7 +7899,7 @@
                   <c:v>23.5</c:v>
                 </c:pt>
                 <c:pt idx="270">
-                  <c:v>23.583329999999986</c:v>
+                  <c:v>23.583329999999979</c:v>
                 </c:pt>
                 <c:pt idx="271">
                   <c:v>23.66667</c:v>
@@ -7680,7 +7917,7 @@
                   <c:v>24</c:v>
                 </c:pt>
                 <c:pt idx="276">
-                  <c:v>24.083329999999986</c:v>
+                  <c:v>24.083329999999979</c:v>
                 </c:pt>
                 <c:pt idx="277">
                   <c:v>24.16667</c:v>
@@ -7698,7 +7935,7 @@
                   <c:v>24.5</c:v>
                 </c:pt>
                 <c:pt idx="282">
-                  <c:v>24.583329999999986</c:v>
+                  <c:v>24.583329999999979</c:v>
                 </c:pt>
                 <c:pt idx="283">
                   <c:v>24.66667</c:v>
@@ -7731,7 +7968,7 @@
                   <c:v>3.66825</c:v>
                 </c:pt>
                 <c:pt idx="2">
-                  <c:v>3.9508599999999983</c:v>
+                  <c:v>3.9508599999999974</c:v>
                 </c:pt>
                 <c:pt idx="3">
                   <c:v>4.2340799999999996</c:v>
@@ -7740,7 +7977,7 @@
                   <c:v>4.5180099999999985</c:v>
                 </c:pt>
                 <c:pt idx="5">
-                  <c:v>4.8027899999999972</c:v>
+                  <c:v>4.8027899999999955</c:v>
                 </c:pt>
                 <c:pt idx="6">
                   <c:v>5.0885499999999997</c:v>
@@ -7749,7 +7986,7 @@
                   <c:v>5.3754299999999997</c:v>
                 </c:pt>
                 <c:pt idx="8">
-                  <c:v>5.663579999999997</c:v>
+                  <c:v>5.6635799999999952</c:v>
                 </c:pt>
                 <c:pt idx="9">
                   <c:v>5.9531400000000003</c:v>
@@ -7848,13 +8085,13 @@
                   <c:v>16.5916</c:v>
                 </c:pt>
                 <c:pt idx="41">
-                  <c:v>17.026299999999988</c:v>
+                  <c:v>17.026299999999981</c:v>
                 </c:pt>
                 <c:pt idx="42">
-                  <c:v>17.469899999999988</c:v>
+                  <c:v>17.469899999999981</c:v>
                 </c:pt>
                 <c:pt idx="43">
-                  <c:v>17.922599999999978</c:v>
+                  <c:v>17.922599999999964</c:v>
                 </c:pt>
                 <c:pt idx="44">
                   <c:v>18.385000000000002</c:v>
@@ -7863,7 +8100,7 @@
                   <c:v>18.857500000000005</c:v>
                 </c:pt>
                 <c:pt idx="46">
-                  <c:v>19.340499999999984</c:v>
+                  <c:v>19.340499999999977</c:v>
                 </c:pt>
                 <c:pt idx="47">
                   <c:v>19.834499999999988</c:v>
@@ -7881,22 +8118,22 @@
                   <c:v>21.930700000000002</c:v>
                 </c:pt>
                 <c:pt idx="52">
-                  <c:v>22.487599999999983</c:v>
+                  <c:v>22.487599999999976</c:v>
                 </c:pt>
                 <c:pt idx="53">
                   <c:v>23.058900000000001</c:v>
                 </c:pt>
                 <c:pt idx="54">
-                  <c:v>23.645299999999985</c:v>
+                  <c:v>23.645299999999978</c:v>
                 </c:pt>
                 <c:pt idx="55">
-                  <c:v>24.247499999999985</c:v>
+                  <c:v>24.247499999999977</c:v>
                 </c:pt>
                 <c:pt idx="56">
                   <c:v>24.866199999999989</c:v>
                 </c:pt>
                 <c:pt idx="57">
-                  <c:v>25.502199999999981</c:v>
+                  <c:v>25.502199999999974</c:v>
                 </c:pt>
                 <c:pt idx="58">
                   <c:v>26.156400000000001</c:v>
@@ -7911,19 +8148,19 @@
                   <c:v>28.236899999999999</c:v>
                 </c:pt>
                 <c:pt idx="62">
-                  <c:v>28.973099999999985</c:v>
+                  <c:v>28.973099999999977</c:v>
                 </c:pt>
                 <c:pt idx="63">
-                  <c:v>29.732299999999984</c:v>
+                  <c:v>29.732299999999977</c:v>
                 </c:pt>
                 <c:pt idx="64">
-                  <c:v>30.515799999999984</c:v>
+                  <c:v>30.515799999999977</c:v>
                 </c:pt>
                 <c:pt idx="65">
                   <c:v>31.3247</c:v>
                 </c:pt>
                 <c:pt idx="66">
-                  <c:v>32.160300000000021</c:v>
+                  <c:v>32.160300000000035</c:v>
                 </c:pt>
                 <c:pt idx="67">
                   <c:v>33.024100000000011</c:v>
@@ -7935,7 +8172,7 @@
                   <c:v>34.841599999999993</c:v>
                 </c:pt>
                 <c:pt idx="70">
-                  <c:v>35.798500000000026</c:v>
+                  <c:v>35.798500000000054</c:v>
                 </c:pt>
                 <c:pt idx="71">
                   <c:v>36.7896</c:v>
@@ -7989,7 +8226,7 @@
                   <c:v>58.893300000000011</c:v>
                 </c:pt>
                 <c:pt idx="88">
-                  <c:v>60.765900000000023</c:v>
+                  <c:v>60.765900000000038</c:v>
                 </c:pt>
                 <c:pt idx="89">
                   <c:v>62.704300000000003</c:v>
@@ -8040,10 +8277,10 @@
                   <c:v>94.16249999999998</c:v>
                 </c:pt>
                 <c:pt idx="105">
-                  <c:v>95.344600000000042</c:v>
+                  <c:v>95.344600000000071</c:v>
                 </c:pt>
                 <c:pt idx="106">
-                  <c:v>96.198799999999963</c:v>
+                  <c:v>96.198799999999949</c:v>
                 </c:pt>
                 <c:pt idx="107">
                   <c:v>96.699799999999982</c:v>
@@ -8064,7 +8301,7 @@
                   <c:v>93.931700000000006</c:v>
                 </c:pt>
                 <c:pt idx="113">
-                  <c:v>92.487200000000044</c:v>
+                  <c:v>92.487200000000087</c:v>
                 </c:pt>
                 <c:pt idx="114">
                   <c:v>90.832899999999981</c:v>
@@ -8094,7 +8331,7 @@
                   <c:v>74.36999999999999</c:v>
                 </c:pt>
                 <c:pt idx="123">
-                  <c:v>72.291600000000045</c:v>
+                  <c:v>72.291600000000088</c:v>
                 </c:pt>
                 <c:pt idx="124">
                   <c:v>70.258799999999979</c:v>
@@ -8106,7 +8343,7 @@
                   <c:v>66.354500000000002</c:v>
                 </c:pt>
                 <c:pt idx="127">
-                  <c:v>64.491000000000042</c:v>
+                  <c:v>64.491000000000071</c:v>
                 </c:pt>
                 <c:pt idx="128">
                   <c:v>62.689300000000003</c:v>
@@ -8181,7 +8418,7 @@
                   <c:v>35.538800000000002</c:v>
                 </c:pt>
                 <c:pt idx="152">
-                  <c:v>34.799100000000024</c:v>
+                  <c:v>34.799100000000045</c:v>
                 </c:pt>
                 <c:pt idx="153">
                   <c:v>34.083300000000001</c:v>
@@ -8202,7 +8439,7 @@
                   <c:v>30.8247</c:v>
                 </c:pt>
                 <c:pt idx="159">
-                  <c:v>30.230599999999985</c:v>
+                  <c:v>30.230599999999978</c:v>
                 </c:pt>
                 <c:pt idx="160">
                   <c:v>29.653600000000001</c:v>
@@ -8211,10 +8448,10 @@
                   <c:v>29.0931</c:v>
                 </c:pt>
                 <c:pt idx="162">
-                  <c:v>28.548399999999983</c:v>
+                  <c:v>28.548399999999976</c:v>
                 </c:pt>
                 <c:pt idx="163">
-                  <c:v>28.018699999999985</c:v>
+                  <c:v>28.018699999999978</c:v>
                 </c:pt>
                 <c:pt idx="164">
                   <c:v>27.503399999999989</c:v>
@@ -8223,13 +8460,13 @@
                   <c:v>27.001999999999999</c:v>
                 </c:pt>
                 <c:pt idx="166">
-                  <c:v>26.51380000000001</c:v>
+                  <c:v>26.513800000000018</c:v>
                 </c:pt>
                 <c:pt idx="167">
                   <c:v>26.038399999999989</c:v>
                 </c:pt>
                 <c:pt idx="168">
-                  <c:v>25.575099999999988</c:v>
+                  <c:v>25.575099999999981</c:v>
                 </c:pt>
                 <c:pt idx="169">
                   <c:v>25.1235</c:v>
@@ -8238,16 +8475,16 @@
                   <c:v>24.6831</c:v>
                 </c:pt>
                 <c:pt idx="171">
-                  <c:v>24.253499999999985</c:v>
+                  <c:v>24.253499999999978</c:v>
                 </c:pt>
                 <c:pt idx="172">
                   <c:v>23.834299999999999</c:v>
                 </c:pt>
                 <c:pt idx="173">
-                  <c:v>23.425099999999983</c:v>
+                  <c:v>23.425099999999976</c:v>
                 </c:pt>
                 <c:pt idx="174">
-                  <c:v>23.025399999999983</c:v>
+                  <c:v>23.025399999999976</c:v>
                 </c:pt>
                 <c:pt idx="175">
                   <c:v>22.635000000000005</c:v>
@@ -8274,10 +8511,10 @@
                   <c:v>20.133099999999999</c:v>
                 </c:pt>
                 <c:pt idx="183">
-                  <c:v>19.805299999999985</c:v>
+                  <c:v>19.805299999999978</c:v>
                 </c:pt>
                 <c:pt idx="184">
-                  <c:v>19.484199999999984</c:v>
+                  <c:v>19.484199999999976</c:v>
                 </c:pt>
                 <c:pt idx="185">
                   <c:v>19.1694</c:v>
@@ -8292,13 +8529,13 @@
                   <c:v>18.699400000000001</c:v>
                 </c:pt>
                 <c:pt idx="189">
-                  <c:v>18.407499999999985</c:v>
+                  <c:v>18.407499999999978</c:v>
                 </c:pt>
                 <c:pt idx="190">
                   <c:v>18.120999999999999</c:v>
                 </c:pt>
                 <c:pt idx="191">
-                  <c:v>17.839900000000011</c:v>
+                  <c:v>17.839900000000018</c:v>
                 </c:pt>
                 <c:pt idx="192">
                   <c:v>17.5639</c:v>
@@ -8310,7 +8547,7 @@
                   <c:v>17.026800000000001</c:v>
                 </c:pt>
                 <c:pt idx="195">
-                  <c:v>16.765299999999986</c:v>
+                  <c:v>16.765299999999979</c:v>
                 </c:pt>
                 <c:pt idx="196">
                   <c:v>16.508400000000002</c:v>
@@ -8340,7 +8577,7 @@
                   <c:v>14.601100000000001</c:v>
                 </c:pt>
                 <c:pt idx="205">
-                  <c:v>14.379500000000005</c:v>
+                  <c:v>14.379500000000009</c:v>
                 </c:pt>
                 <c:pt idx="206">
                   <c:v>14.161300000000001</c:v>
@@ -8376,7 +8613,7 @@
                   <c:v>12.148499999999999</c:v>
                 </c:pt>
                 <c:pt idx="217">
-                  <c:v>11.962500000000006</c:v>
+                  <c:v>11.962500000000009</c:v>
                 </c:pt>
                 <c:pt idx="218">
                   <c:v>11.779</c:v>
@@ -8400,7 +8637,7 @@
                   <c:v>10.727799999999998</c:v>
                 </c:pt>
                 <c:pt idx="225">
-                  <c:v>10.560400000000005</c:v>
+                  <c:v>10.560400000000008</c:v>
                 </c:pt>
                 <c:pt idx="226">
                   <c:v>10.395200000000004</c:v>
@@ -8460,16 +8697,16 @@
                   <c:v>7.7431599999999996</c:v>
                 </c:pt>
                 <c:pt idx="245">
-                  <c:v>7.6120399999999977</c:v>
+                  <c:v>7.6120399999999959</c:v>
                 </c:pt>
                 <c:pt idx="246">
                   <c:v>7.4824999999999999</c:v>
                 </c:pt>
                 <c:pt idx="247">
-                  <c:v>7.3545199999999946</c:v>
+                  <c:v>7.354519999999992</c:v>
                 </c:pt>
                 <c:pt idx="248">
-                  <c:v>7.2281099999999974</c:v>
+                  <c:v>7.2281099999999965</c:v>
                 </c:pt>
                 <c:pt idx="249">
                   <c:v>7.1032400000000004</c:v>
@@ -8478,13 +8715,13 @@
                   <c:v>6.9799100000000003</c:v>
                 </c:pt>
                 <c:pt idx="251">
-                  <c:v>6.8581099999999973</c:v>
+                  <c:v>6.8581099999999955</c:v>
                 </c:pt>
                 <c:pt idx="252">
                   <c:v>6.7378499999999999</c:v>
                 </c:pt>
                 <c:pt idx="253">
-                  <c:v>6.6191099999999974</c:v>
+                  <c:v>6.6191099999999965</c:v>
                 </c:pt>
                 <c:pt idx="254">
                   <c:v>6.5019</c:v>
@@ -8508,10 +8745,10 @@
                   <c:v>5.8308400000000002</c:v>
                 </c:pt>
                 <c:pt idx="261">
-                  <c:v>5.7244199999999967</c:v>
+                  <c:v>5.724419999999995</c:v>
                 </c:pt>
                 <c:pt idx="262">
-                  <c:v>5.619589999999997</c:v>
+                  <c:v>5.6195899999999952</c:v>
                 </c:pt>
                 <c:pt idx="263">
                   <c:v>5.5163599999999997</c:v>
@@ -8520,7 +8757,7 @@
                   <c:v>5.4147400000000001</c:v>
                 </c:pt>
                 <c:pt idx="265">
-                  <c:v>5.3147499999999974</c:v>
+                  <c:v>5.3147499999999965</c:v>
                 </c:pt>
                 <c:pt idx="266">
                   <c:v>5.2164299999999999</c:v>
@@ -8529,10 +8766,10 @@
                   <c:v>5.1197799999999996</c:v>
                 </c:pt>
                 <c:pt idx="268">
-                  <c:v>5.0248499999999972</c:v>
+                  <c:v>5.0248499999999954</c:v>
                 </c:pt>
                 <c:pt idx="269">
-                  <c:v>4.931650000000003</c:v>
+                  <c:v>4.9316500000000048</c:v>
                 </c:pt>
                 <c:pt idx="270">
                   <c:v>4.84023</c:v>
@@ -8541,7 +8778,7 @@
                   <c:v>4.7506199999999996</c:v>
                 </c:pt>
                 <c:pt idx="272">
-                  <c:v>4.6628499999999971</c:v>
+                  <c:v>4.6628499999999953</c:v>
                 </c:pt>
                 <c:pt idx="273">
                   <c:v>4.5769599999999997</c:v>
@@ -8562,7 +8799,7 @@
                   <c:v>4.1774499999999986</c:v>
                 </c:pt>
                 <c:pt idx="279">
-                  <c:v>4.1038899999999972</c:v>
+                  <c:v>4.1038899999999954</c:v>
                 </c:pt>
                 <c:pt idx="280">
                   <c:v>4.0325699999999998</c:v>
@@ -8571,10 +8808,10 @@
                   <c:v>3.9635600000000002</c:v>
                 </c:pt>
                 <c:pt idx="282">
-                  <c:v>3.8969299999999985</c:v>
+                  <c:v>3.8969299999999976</c:v>
                 </c:pt>
                 <c:pt idx="283">
-                  <c:v>3.8327299999999989</c:v>
+                  <c:v>3.832729999999998</c:v>
                 </c:pt>
                 <c:pt idx="284">
                   <c:v>3.7710399999999997</c:v>
@@ -8583,7 +8820,7 @@
                   <c:v>3.7119300000000002</c:v>
                 </c:pt>
                 <c:pt idx="286">
-                  <c:v>3.6554499999999983</c:v>
+                  <c:v>3.6554499999999974</c:v>
                 </c:pt>
                 <c:pt idx="287">
                   <c:v>3.6016900000000001</c:v>
@@ -8608,7 +8845,7 @@
                 <c:formatCode>General</c:formatCode>
                 <c:ptCount val="288"/>
                 <c:pt idx="0">
-                  <c:v>1.0833299999999992</c:v>
+                  <c:v>1.0833299999999988</c:v>
                 </c:pt>
                 <c:pt idx="1">
                   <c:v>1.1666700000000001</c:v>
@@ -8617,16 +8854,16 @@
                   <c:v>1.25</c:v>
                 </c:pt>
                 <c:pt idx="3">
-                  <c:v>1.3333299999999992</c:v>
+                  <c:v>1.3333299999999988</c:v>
                 </c:pt>
                 <c:pt idx="4">
-                  <c:v>1.4166699999999994</c:v>
+                  <c:v>1.416669999999999</c:v>
                 </c:pt>
                 <c:pt idx="5">
                   <c:v>1.5</c:v>
                 </c:pt>
                 <c:pt idx="6">
-                  <c:v>1.5833299999999992</c:v>
+                  <c:v>1.5833299999999988</c:v>
                 </c:pt>
                 <c:pt idx="7">
                   <c:v>1.6666700000000001</c:v>
@@ -8635,7 +8872,7 @@
                   <c:v>1.75</c:v>
                 </c:pt>
                 <c:pt idx="9">
-                  <c:v>1.8333299999999992</c:v>
+                  <c:v>1.8333299999999988</c:v>
                 </c:pt>
                 <c:pt idx="10">
                   <c:v>1.9166700000000001</c:v>
@@ -8644,10 +8881,10 @@
                   <c:v>2</c:v>
                 </c:pt>
                 <c:pt idx="12">
-                  <c:v>2.0833300000000015</c:v>
+                  <c:v>2.0833300000000023</c:v>
                 </c:pt>
                 <c:pt idx="13">
-                  <c:v>2.1666699999999985</c:v>
+                  <c:v>2.1666699999999977</c:v>
                 </c:pt>
                 <c:pt idx="14">
                   <c:v>2.25</c:v>
@@ -8656,16 +8893,16 @@
                   <c:v>2.3333300000000001</c:v>
                 </c:pt>
                 <c:pt idx="16">
-                  <c:v>2.4166699999999972</c:v>
+                  <c:v>2.4166699999999959</c:v>
                 </c:pt>
                 <c:pt idx="17">
                   <c:v>2.5</c:v>
                 </c:pt>
                 <c:pt idx="18">
-                  <c:v>2.5833300000000015</c:v>
+                  <c:v>2.5833300000000023</c:v>
                 </c:pt>
                 <c:pt idx="19">
-                  <c:v>2.6666699999999985</c:v>
+                  <c:v>2.6666699999999977</c:v>
                 </c:pt>
                 <c:pt idx="20">
                   <c:v>2.75</c:v>
@@ -8674,16 +8911,16 @@
                   <c:v>2.8333300000000001</c:v>
                 </c:pt>
                 <c:pt idx="22">
-                  <c:v>2.9166699999999972</c:v>
+                  <c:v>2.9166699999999959</c:v>
                 </c:pt>
                 <c:pt idx="23">
                   <c:v>3</c:v>
                 </c:pt>
                 <c:pt idx="24">
-                  <c:v>3.0833300000000015</c:v>
+                  <c:v>3.0833300000000023</c:v>
                 </c:pt>
                 <c:pt idx="25">
-                  <c:v>3.1666699999999985</c:v>
+                  <c:v>3.1666699999999977</c:v>
                 </c:pt>
                 <c:pt idx="26">
                   <c:v>3.25</c:v>
@@ -8692,16 +8929,16 @@
                   <c:v>3.3333300000000001</c:v>
                 </c:pt>
                 <c:pt idx="28">
-                  <c:v>3.4166699999999972</c:v>
+                  <c:v>3.4166699999999959</c:v>
                 </c:pt>
                 <c:pt idx="29">
                   <c:v>3.5</c:v>
                 </c:pt>
                 <c:pt idx="30">
-                  <c:v>3.5833300000000015</c:v>
+                  <c:v>3.5833300000000023</c:v>
                 </c:pt>
                 <c:pt idx="31">
-                  <c:v>3.6666699999999985</c:v>
+                  <c:v>3.6666699999999977</c:v>
                 </c:pt>
                 <c:pt idx="32">
                   <c:v>3.75</c:v>
@@ -8710,7 +8947,7 @@
                   <c:v>3.8333300000000001</c:v>
                 </c:pt>
                 <c:pt idx="34">
-                  <c:v>3.9166699999999972</c:v>
+                  <c:v>3.9166699999999959</c:v>
                 </c:pt>
                 <c:pt idx="35">
                   <c:v>4</c:v>
@@ -8728,7 +8965,7 @@
                   <c:v>4.3333300000000001</c:v>
                 </c:pt>
                 <c:pt idx="40">
-                  <c:v>4.4166700000000025</c:v>
+                  <c:v>4.4166700000000034</c:v>
                 </c:pt>
                 <c:pt idx="41">
                   <c:v>4.5</c:v>
@@ -8746,7 +8983,7 @@
                   <c:v>4.8333300000000001</c:v>
                 </c:pt>
                 <c:pt idx="46">
-                  <c:v>4.9166700000000025</c:v>
+                  <c:v>4.9166700000000034</c:v>
                 </c:pt>
                 <c:pt idx="47">
                   <c:v>5</c:v>
@@ -8764,7 +9001,7 @@
                   <c:v>5.3333300000000001</c:v>
                 </c:pt>
                 <c:pt idx="52">
-                  <c:v>5.4166700000000025</c:v>
+                  <c:v>5.4166700000000034</c:v>
                 </c:pt>
                 <c:pt idx="53">
                   <c:v>5.5</c:v>
@@ -8782,7 +9019,7 @@
                   <c:v>5.8333300000000001</c:v>
                 </c:pt>
                 <c:pt idx="58">
-                  <c:v>5.9166700000000025</c:v>
+                  <c:v>5.9166700000000034</c:v>
                 </c:pt>
                 <c:pt idx="59">
                   <c:v>6</c:v>
@@ -8800,7 +9037,7 @@
                   <c:v>6.3333300000000001</c:v>
                 </c:pt>
                 <c:pt idx="64">
-                  <c:v>6.4166700000000025</c:v>
+                  <c:v>6.4166700000000034</c:v>
                 </c:pt>
                 <c:pt idx="65">
                   <c:v>6.5</c:v>
@@ -8818,7 +9055,7 @@
                   <c:v>6.8333300000000001</c:v>
                 </c:pt>
                 <c:pt idx="70">
-                  <c:v>6.9166700000000025</c:v>
+                  <c:v>6.9166700000000034</c:v>
                 </c:pt>
                 <c:pt idx="71">
                   <c:v>7</c:v>
@@ -8836,7 +9073,7 @@
                   <c:v>7.3333300000000001</c:v>
                 </c:pt>
                 <c:pt idx="76">
-                  <c:v>7.4166700000000025</c:v>
+                  <c:v>7.4166700000000034</c:v>
                 </c:pt>
                 <c:pt idx="77">
                   <c:v>7.5</c:v>
@@ -8854,7 +9091,7 @@
                   <c:v>7.8333300000000001</c:v>
                 </c:pt>
                 <c:pt idx="82">
-                  <c:v>7.9166700000000025</c:v>
+                  <c:v>7.9166700000000034</c:v>
                 </c:pt>
                 <c:pt idx="83">
                   <c:v>8</c:v>
@@ -9148,7 +9385,7 @@
                   <c:v>16</c:v>
                 </c:pt>
                 <c:pt idx="180">
-                  <c:v>16.083329999999986</c:v>
+                  <c:v>16.083329999999979</c:v>
                 </c:pt>
                 <c:pt idx="181">
                   <c:v>16.16667</c:v>
@@ -9166,7 +9403,7 @@
                   <c:v>16.5</c:v>
                 </c:pt>
                 <c:pt idx="186">
-                  <c:v>16.583329999999986</c:v>
+                  <c:v>16.583329999999979</c:v>
                 </c:pt>
                 <c:pt idx="187">
                   <c:v>16.66667</c:v>
@@ -9184,7 +9421,7 @@
                   <c:v>17</c:v>
                 </c:pt>
                 <c:pt idx="192">
-                  <c:v>17.083329999999986</c:v>
+                  <c:v>17.083329999999979</c:v>
                 </c:pt>
                 <c:pt idx="193">
                   <c:v>17.16667</c:v>
@@ -9202,7 +9439,7 @@
                   <c:v>17.5</c:v>
                 </c:pt>
                 <c:pt idx="198">
-                  <c:v>17.583329999999986</c:v>
+                  <c:v>17.583329999999979</c:v>
                 </c:pt>
                 <c:pt idx="199">
                   <c:v>17.66667</c:v>
@@ -9220,7 +9457,7 @@
                   <c:v>18</c:v>
                 </c:pt>
                 <c:pt idx="204">
-                  <c:v>18.083329999999986</c:v>
+                  <c:v>18.083329999999979</c:v>
                 </c:pt>
                 <c:pt idx="205">
                   <c:v>18.16667</c:v>
@@ -9238,7 +9475,7 @@
                   <c:v>18.5</c:v>
                 </c:pt>
                 <c:pt idx="210">
-                  <c:v>18.583329999999986</c:v>
+                  <c:v>18.583329999999979</c:v>
                 </c:pt>
                 <c:pt idx="211">
                   <c:v>18.66667</c:v>
@@ -9256,7 +9493,7 @@
                   <c:v>19</c:v>
                 </c:pt>
                 <c:pt idx="216">
-                  <c:v>19.083329999999986</c:v>
+                  <c:v>19.083329999999979</c:v>
                 </c:pt>
                 <c:pt idx="217">
                   <c:v>19.16667</c:v>
@@ -9274,7 +9511,7 @@
                   <c:v>19.5</c:v>
                 </c:pt>
                 <c:pt idx="222">
-                  <c:v>19.583329999999986</c:v>
+                  <c:v>19.583329999999979</c:v>
                 </c:pt>
                 <c:pt idx="223">
                   <c:v>19.66667</c:v>
@@ -9292,7 +9529,7 @@
                   <c:v>20</c:v>
                 </c:pt>
                 <c:pt idx="228">
-                  <c:v>20.083329999999986</c:v>
+                  <c:v>20.083329999999979</c:v>
                 </c:pt>
                 <c:pt idx="229">
                   <c:v>20.16667</c:v>
@@ -9310,7 +9547,7 @@
                   <c:v>20.5</c:v>
                 </c:pt>
                 <c:pt idx="234">
-                  <c:v>20.583329999999986</c:v>
+                  <c:v>20.583329999999979</c:v>
                 </c:pt>
                 <c:pt idx="235">
                   <c:v>20.66667</c:v>
@@ -9328,7 +9565,7 @@
                   <c:v>21</c:v>
                 </c:pt>
                 <c:pt idx="240">
-                  <c:v>21.083329999999986</c:v>
+                  <c:v>21.083329999999979</c:v>
                 </c:pt>
                 <c:pt idx="241">
                   <c:v>21.16667</c:v>
@@ -9346,7 +9583,7 @@
                   <c:v>21.5</c:v>
                 </c:pt>
                 <c:pt idx="246">
-                  <c:v>21.583329999999986</c:v>
+                  <c:v>21.583329999999979</c:v>
                 </c:pt>
                 <c:pt idx="247">
                   <c:v>21.66667</c:v>
@@ -9364,7 +9601,7 @@
                   <c:v>22</c:v>
                 </c:pt>
                 <c:pt idx="252">
-                  <c:v>22.083329999999986</c:v>
+                  <c:v>22.083329999999979</c:v>
                 </c:pt>
                 <c:pt idx="253">
                   <c:v>22.16667</c:v>
@@ -9382,7 +9619,7 @@
                   <c:v>22.5</c:v>
                 </c:pt>
                 <c:pt idx="258">
-                  <c:v>22.583329999999986</c:v>
+                  <c:v>22.583329999999979</c:v>
                 </c:pt>
                 <c:pt idx="259">
                   <c:v>22.66667</c:v>
@@ -9400,7 +9637,7 @@
                   <c:v>23</c:v>
                 </c:pt>
                 <c:pt idx="264">
-                  <c:v>23.083329999999986</c:v>
+                  <c:v>23.083329999999979</c:v>
                 </c:pt>
                 <c:pt idx="265">
                   <c:v>23.16667</c:v>
@@ -9418,7 +9655,7 @@
                   <c:v>23.5</c:v>
                 </c:pt>
                 <c:pt idx="270">
-                  <c:v>23.583329999999986</c:v>
+                  <c:v>23.583329999999979</c:v>
                 </c:pt>
                 <c:pt idx="271">
                   <c:v>23.66667</c:v>
@@ -9436,7 +9673,7 @@
                   <c:v>24</c:v>
                 </c:pt>
                 <c:pt idx="276">
-                  <c:v>24.083329999999986</c:v>
+                  <c:v>24.083329999999979</c:v>
                 </c:pt>
                 <c:pt idx="277">
                   <c:v>24.16667</c:v>
@@ -9454,7 +9691,7 @@
                   <c:v>24.5</c:v>
                 </c:pt>
                 <c:pt idx="282">
-                  <c:v>24.583329999999986</c:v>
+                  <c:v>24.583329999999979</c:v>
                 </c:pt>
                 <c:pt idx="283">
                   <c:v>24.66667</c:v>
@@ -9481,7 +9718,7 @@
                 <c:formatCode>General</c:formatCode>
                 <c:ptCount val="288"/>
                 <c:pt idx="0">
-                  <c:v>3.3895499999999985</c:v>
+                  <c:v>3.3895499999999976</c:v>
                 </c:pt>
                 <c:pt idx="1">
                   <c:v>3.6757399999999998</c:v>
@@ -9499,7 +9736,7 @@
                   <c:v>4.8326399999999996</c:v>
                 </c:pt>
                 <c:pt idx="6">
-                  <c:v>5.1252799999999974</c:v>
+                  <c:v>5.1252799999999965</c:v>
                 </c:pt>
                 <c:pt idx="7">
                   <c:v>5.4194399999999998</c:v>
@@ -9514,10 +9751,10 @@
                   <c:v>6.3119799999999975</c:v>
                 </c:pt>
                 <c:pt idx="11">
-                  <c:v>6.6131399999999969</c:v>
+                  <c:v>6.6131399999999951</c:v>
                 </c:pt>
                 <c:pt idx="12">
-                  <c:v>6.9162700000000026</c:v>
+                  <c:v>6.9162700000000044</c:v>
                 </c:pt>
                 <c:pt idx="13">
                   <c:v>7.2214700000000001</c:v>
@@ -9550,7 +9787,7 @@
                   <c:v>10.0779</c:v>
                 </c:pt>
                 <c:pt idx="23">
-                  <c:v>10.409500000000005</c:v>
+                  <c:v>10.409500000000008</c:v>
                 </c:pt>
                 <c:pt idx="24">
                   <c:v>10.744199999999999</c:v>
@@ -9577,7 +9814,7 @@
                   <c:v>13.188500000000001</c:v>
                 </c:pt>
                 <c:pt idx="32">
-                  <c:v>13.553600000000007</c:v>
+                  <c:v>13.55360000000001</c:v>
                 </c:pt>
                 <c:pt idx="33">
                   <c:v>13.9232</c:v>
@@ -9589,7 +9826,7 @@
                   <c:v>14.676</c:v>
                 </c:pt>
                 <c:pt idx="36">
-                  <c:v>15.059500000000005</c:v>
+                  <c:v>15.059500000000009</c:v>
                 </c:pt>
                 <c:pt idx="37">
                   <c:v>15.448099999999998</c:v>
@@ -9598,16 +9835,16 @@
                   <c:v>15.841700000000001</c:v>
                 </c:pt>
                 <c:pt idx="39">
-                  <c:v>16.240599999999983</c:v>
+                  <c:v>16.240599999999976</c:v>
                 </c:pt>
                 <c:pt idx="40">
-                  <c:v>16.64490000000001</c:v>
+                  <c:v>16.644900000000018</c:v>
                 </c:pt>
                 <c:pt idx="41">
-                  <c:v>17.054800000000011</c:v>
+                  <c:v>17.054800000000018</c:v>
                 </c:pt>
                 <c:pt idx="42">
-                  <c:v>17.470499999999983</c:v>
+                  <c:v>17.470499999999976</c:v>
                 </c:pt>
                 <c:pt idx="43">
                   <c:v>17.891999999999999</c:v>
@@ -9640,34 +9877,34 @@
                   <c:v>21.976400000000002</c:v>
                 </c:pt>
                 <c:pt idx="53">
-                  <c:v>22.465299999999978</c:v>
+                  <c:v>22.465299999999964</c:v>
                 </c:pt>
                 <c:pt idx="54">
                   <c:v>22.9619</c:v>
                 </c:pt>
                 <c:pt idx="55">
-                  <c:v>23.466099999999983</c:v>
+                  <c:v>23.466099999999976</c:v>
                 </c:pt>
                 <c:pt idx="56">
-                  <c:v>23.978099999999984</c:v>
+                  <c:v>23.978099999999976</c:v>
                 </c:pt>
                 <c:pt idx="57">
-                  <c:v>24.498099999999983</c:v>
+                  <c:v>24.498099999999976</c:v>
                 </c:pt>
                 <c:pt idx="58">
                   <c:v>25.026199999999989</c:v>
                 </c:pt>
                 <c:pt idx="59">
-                  <c:v>25.562399999999982</c:v>
+                  <c:v>25.562399999999975</c:v>
                 </c:pt>
                 <c:pt idx="60">
-                  <c:v>26.10680000000001</c:v>
+                  <c:v>26.106800000000018</c:v>
                 </c:pt>
                 <c:pt idx="61">
                   <c:v>26.659400000000005</c:v>
                 </c:pt>
                 <c:pt idx="62">
-                  <c:v>27.220499999999983</c:v>
+                  <c:v>27.220499999999976</c:v>
                 </c:pt>
                 <c:pt idx="63">
                   <c:v>27.7898</c:v>
@@ -9676,7 +9913,7 @@
                   <c:v>28.367599999999989</c:v>
                 </c:pt>
                 <c:pt idx="65">
-                  <c:v>28.953699999999984</c:v>
+                  <c:v>28.953699999999976</c:v>
                 </c:pt>
                 <c:pt idx="66">
                   <c:v>29.548100000000002</c:v>
@@ -9688,7 +9925,7 @@
                   <c:v>30.761500000000002</c:v>
                 </c:pt>
                 <c:pt idx="69">
-                  <c:v>31.380199999999984</c:v>
+                  <c:v>31.380199999999977</c:v>
                 </c:pt>
                 <c:pt idx="70">
                   <c:v>32.006700000000002</c:v>
@@ -9736,7 +9973,7 @@
                   <c:v>41.355999999999995</c:v>
                 </c:pt>
                 <c:pt idx="85">
-                  <c:v>42.035300000000021</c:v>
+                  <c:v>42.035300000000035</c:v>
                 </c:pt>
                 <c:pt idx="86">
                   <c:v>42.71</c:v>
@@ -9745,7 +9982,7 @@
                   <c:v>43.3782</c:v>
                 </c:pt>
                 <c:pt idx="88">
-                  <c:v>44.038300000000021</c:v>
+                  <c:v>44.038300000000035</c:v>
                 </c:pt>
                 <c:pt idx="89">
                   <c:v>44.688200000000002</c:v>
@@ -9772,7 +10009,7 @@
                   <c:v>48.750900000000001</c:v>
                 </c:pt>
                 <c:pt idx="97">
-                  <c:v>49.229100000000024</c:v>
+                  <c:v>49.229100000000045</c:v>
                 </c:pt>
                 <c:pt idx="98">
                   <c:v>49.673000000000002</c:v>
@@ -9802,7 +10039,7 @@
                   <c:v>51.687599999999996</c:v>
                 </c:pt>
                 <c:pt idx="107">
-                  <c:v>51.722100000000026</c:v>
+                  <c:v>51.722100000000054</c:v>
                 </c:pt>
                 <c:pt idx="108">
                   <c:v>51.706500000000013</c:v>
@@ -9811,7 +10048,7 @@
                   <c:v>51.641500000000001</c:v>
                 </c:pt>
                 <c:pt idx="110">
-                  <c:v>51.528100000000023</c:v>
+                  <c:v>51.528100000000038</c:v>
                 </c:pt>
                 <c:pt idx="111">
                   <c:v>51.368000000000002</c:v>
@@ -9835,7 +10072,7 @@
                   <c:v>49.5486</c:v>
                 </c:pt>
                 <c:pt idx="118">
-                  <c:v>49.126700000000021</c:v>
+                  <c:v>49.126700000000035</c:v>
                 </c:pt>
                 <c:pt idx="119">
                   <c:v>48.678400000000003</c:v>
@@ -9889,7 +10126,7 @@
                   <c:v>39.8384</c:v>
                 </c:pt>
                 <c:pt idx="136">
-                  <c:v>39.269300000000023</c:v>
+                  <c:v>39.269300000000037</c:v>
                 </c:pt>
                 <c:pt idx="137">
                   <c:v>38.704800000000006</c:v>
@@ -9931,31 +10168,31 @@
                   <c:v>32.434699999999999</c:v>
                 </c:pt>
                 <c:pt idx="150">
-                  <c:v>31.960399999999986</c:v>
+                  <c:v>31.960399999999979</c:v>
                 </c:pt>
                 <c:pt idx="151">
-                  <c:v>31.493699999999983</c:v>
+                  <c:v>31.493699999999976</c:v>
                 </c:pt>
                 <c:pt idx="152">
                   <c:v>31.034700000000001</c:v>
                 </c:pt>
                 <c:pt idx="153">
-                  <c:v>30.583399999999983</c:v>
+                  <c:v>30.583399999999976</c:v>
                 </c:pt>
                 <c:pt idx="154">
                   <c:v>30.139600000000005</c:v>
                 </c:pt>
                 <c:pt idx="155">
-                  <c:v>29.703199999999985</c:v>
+                  <c:v>29.703199999999978</c:v>
                 </c:pt>
                 <c:pt idx="156">
                   <c:v>29.2743</c:v>
                 </c:pt>
                 <c:pt idx="157">
-                  <c:v>28.852599999999985</c:v>
+                  <c:v>28.852599999999978</c:v>
                 </c:pt>
                 <c:pt idx="158">
-                  <c:v>28.438199999999981</c:v>
+                  <c:v>28.438199999999973</c:v>
                 </c:pt>
                 <c:pt idx="159">
                   <c:v>28.030899999999999</c:v>
@@ -9970,16 +10207,16 @@
                   <c:v>26.850200000000001</c:v>
                 </c:pt>
                 <c:pt idx="163">
-                  <c:v>26.470099999999984</c:v>
+                  <c:v>26.470099999999977</c:v>
                 </c:pt>
                 <c:pt idx="164">
-                  <c:v>26.096399999999988</c:v>
+                  <c:v>26.096399999999981</c:v>
                 </c:pt>
                 <c:pt idx="165">
-                  <c:v>25.729199999999985</c:v>
+                  <c:v>25.729199999999977</c:v>
                 </c:pt>
                 <c:pt idx="166">
-                  <c:v>25.368099999999981</c:v>
+                  <c:v>25.368099999999973</c:v>
                 </c:pt>
                 <c:pt idx="167">
                   <c:v>25.013200000000001</c:v>
@@ -10000,7 +10237,7 @@
                   <c:v>23.3261</c:v>
                 </c:pt>
                 <c:pt idx="173">
-                  <c:v>23.005299999999981</c:v>
+                  <c:v>23.005299999999973</c:v>
                 </c:pt>
                 <c:pt idx="174">
                   <c:v>22.689800000000005</c:v>
@@ -10012,7 +10249,7 @@
                   <c:v>22.074000000000005</c:v>
                 </c:pt>
                 <c:pt idx="177">
-                  <c:v>21.773599999999981</c:v>
+                  <c:v>21.773599999999973</c:v>
                 </c:pt>
                 <c:pt idx="178">
                   <c:v>21.478000000000002</c:v>
@@ -10021,25 +10258,25 @@
                   <c:v>21.187000000000001</c:v>
                 </c:pt>
                 <c:pt idx="180">
-                  <c:v>20.900699999999983</c:v>
+                  <c:v>20.900699999999976</c:v>
                 </c:pt>
                 <c:pt idx="181">
-                  <c:v>20.618900000000011</c:v>
+                  <c:v>20.618900000000018</c:v>
                 </c:pt>
                 <c:pt idx="182">
                   <c:v>20.3414</c:v>
                 </c:pt>
                 <c:pt idx="183">
-                  <c:v>20.068299999999983</c:v>
+                  <c:v>20.068299999999976</c:v>
                 </c:pt>
                 <c:pt idx="184">
-                  <c:v>19.799299999999985</c:v>
+                  <c:v>19.799299999999977</c:v>
                 </c:pt>
                 <c:pt idx="185">
                   <c:v>19.534500000000001</c:v>
                 </c:pt>
                 <c:pt idx="186">
-                  <c:v>19.273599999999981</c:v>
+                  <c:v>19.273599999999973</c:v>
                 </c:pt>
                 <c:pt idx="187">
                   <c:v>19.394400000000001</c:v>
@@ -10048,7 +10285,7 @@
                   <c:v>19.141200000000001</c:v>
                 </c:pt>
                 <c:pt idx="189">
-                  <c:v>18.891800000000011</c:v>
+                  <c:v>18.891800000000018</c:v>
                 </c:pt>
                 <c:pt idx="190">
                   <c:v>18.646000000000001</c:v>
@@ -10057,7 +10294,7 @@
                   <c:v>18.4038</c:v>
                 </c:pt>
                 <c:pt idx="192">
-                  <c:v>18.165199999999984</c:v>
+                  <c:v>18.165199999999977</c:v>
                 </c:pt>
                 <c:pt idx="193">
                   <c:v>17.93</c:v>
@@ -10066,7 +10303,7 @@
                   <c:v>17.6981</c:v>
                 </c:pt>
                 <c:pt idx="195">
-                  <c:v>17.469499999999986</c:v>
+                  <c:v>17.469499999999979</c:v>
                 </c:pt>
                 <c:pt idx="196">
                   <c:v>17.244199999999989</c:v>
@@ -10078,7 +10315,7 @@
                   <c:v>16.802800000000001</c:v>
                 </c:pt>
                 <c:pt idx="199">
-                  <c:v>16.586699999999983</c:v>
+                  <c:v>16.586699999999976</c:v>
                 </c:pt>
                 <c:pt idx="200">
                   <c:v>16.3735</c:v>
@@ -10087,7 +10324,7 @@
                   <c:v>16.1633</c:v>
                 </c:pt>
                 <c:pt idx="202">
-                  <c:v>15.955800000000005</c:v>
+                  <c:v>15.955800000000009</c:v>
                 </c:pt>
                 <c:pt idx="203">
                   <c:v>15.751200000000001</c:v>
@@ -10096,7 +10333,7 @@
                   <c:v>15.549200000000001</c:v>
                 </c:pt>
                 <c:pt idx="205">
-                  <c:v>15.350000000000005</c:v>
+                  <c:v>15.350000000000009</c:v>
                 </c:pt>
                 <c:pt idx="206">
                   <c:v>15.1533</c:v>
@@ -10129,7 +10366,7 @@
                   <c:v>13.492800000000004</c:v>
                 </c:pt>
                 <c:pt idx="216">
-                  <c:v>13.319600000000007</c:v>
+                  <c:v>13.31960000000001</c:v>
                 </c:pt>
                 <c:pt idx="217">
                   <c:v>13.148599999999998</c:v>
@@ -10156,7 +10393,7 @@
                   <c:v>12.008100000000001</c:v>
                 </c:pt>
                 <c:pt idx="225">
-                  <c:v>11.852800000000006</c:v>
+                  <c:v>11.852800000000009</c:v>
                 </c:pt>
                 <c:pt idx="226">
                   <c:v>11.699400000000002</c:v>
@@ -10174,7 +10411,7 @@
                   <c:v>11.1037</c:v>
                 </c:pt>
                 <c:pt idx="231">
-                  <c:v>10.959100000000007</c:v>
+                  <c:v>10.95910000000001</c:v>
                 </c:pt>
                 <c:pt idx="232">
                   <c:v>10.8162</c:v>
@@ -10183,7 +10420,7 @@
                   <c:v>10.675000000000002</c:v>
                 </c:pt>
                 <c:pt idx="234">
-                  <c:v>10.535400000000005</c:v>
+                  <c:v>10.535400000000006</c:v>
                 </c:pt>
                 <c:pt idx="235">
                   <c:v>10.397500000000004</c:v>
@@ -10222,7 +10459,7 @@
                   <c:v>8.9839900000000004</c:v>
                 </c:pt>
                 <c:pt idx="247">
-                  <c:v>8.8645900000000069</c:v>
+                  <c:v>8.8645900000000104</c:v>
                 </c:pt>
                 <c:pt idx="248">
                   <c:v>8.7466799999999996</c:v>
@@ -10279,7 +10516,7 @@
                   <c:v>6.9663199999999996</c:v>
                 </c:pt>
                 <c:pt idx="266">
-                  <c:v>6.8749199999999977</c:v>
+                  <c:v>6.8749199999999959</c:v>
                 </c:pt>
                 <c:pt idx="267">
                   <c:v>6.7850599999999996</c:v>
@@ -10303,34 +10540,34 @@
                   <c:v>6.2787300000000004</c:v>
                 </c:pt>
                 <c:pt idx="274">
-                  <c:v>6.1999599999999973</c:v>
+                  <c:v>6.1999599999999955</c:v>
                 </c:pt>
                 <c:pt idx="275">
-                  <c:v>6.122849999999997</c:v>
+                  <c:v>6.1228499999999952</c:v>
                 </c:pt>
                 <c:pt idx="276">
                   <c:v>6.0473999999999997</c:v>
                 </c:pt>
                 <c:pt idx="277">
-                  <c:v>5.9736400000000032</c:v>
+                  <c:v>5.9736400000000058</c:v>
                 </c:pt>
                 <c:pt idx="278">
-                  <c:v>5.9016000000000028</c:v>
+                  <c:v>5.9016000000000046</c:v>
                 </c:pt>
                 <c:pt idx="279">
-                  <c:v>5.8312900000000027</c:v>
+                  <c:v>5.8312900000000045</c:v>
                 </c:pt>
                 <c:pt idx="280">
                   <c:v>5.7627299999999995</c:v>
                 </c:pt>
                 <c:pt idx="281">
-                  <c:v>5.6959599999999977</c:v>
+                  <c:v>5.6959599999999959</c:v>
                 </c:pt>
                 <c:pt idx="282">
-                  <c:v>5.6309799999999974</c:v>
+                  <c:v>5.6309799999999965</c:v>
                 </c:pt>
                 <c:pt idx="283">
-                  <c:v>5.5678299999999972</c:v>
+                  <c:v>5.5678299999999954</c:v>
                 </c:pt>
                 <c:pt idx="284">
                   <c:v>5.5065299999999997</c:v>
@@ -10348,11 +10585,11 @@
             </c:numRef>
           </c:yVal>
         </c:ser>
-        <c:axId val="122581760"/>
-        <c:axId val="122609664"/>
+        <c:axId val="85772544"/>
+        <c:axId val="120515584"/>
       </c:scatterChart>
       <c:valAx>
-        <c:axId val="122581760"/>
+        <c:axId val="85772544"/>
         <c:scaling>
           <c:orientation val="minMax"/>
         </c:scaling>
@@ -10377,12 +10614,12 @@
         <c:numFmt formatCode="General" sourceLinked="1"/>
         <c:majorTickMark val="none"/>
         <c:tickLblPos val="nextTo"/>
-        <c:crossAx val="122609664"/>
+        <c:crossAx val="120515584"/>
         <c:crosses val="autoZero"/>
         <c:crossBetween val="midCat"/>
       </c:valAx>
       <c:valAx>
-        <c:axId val="122609664"/>
+        <c:axId val="120515584"/>
         <c:scaling>
           <c:orientation val="minMax"/>
           <c:max val="1000"/>
@@ -10409,7 +10646,7 @@
         <c:numFmt formatCode="General" sourceLinked="1"/>
         <c:majorTickMark val="none"/>
         <c:tickLblPos val="nextTo"/>
-        <c:crossAx val="122581760"/>
+        <c:crossAx val="85772544"/>
         <c:crosses val="autoZero"/>
         <c:crossBetween val="midCat"/>
       </c:valAx>
@@ -10423,7 +10660,7 @@
           <c:x val="0.50068341512399395"/>
           <c:y val="0.5409575087255285"/>
           <c:w val="0.26309761760549161"/>
-          <c:h val="0.18259922486389346"/>
+          <c:h val="0.18259922486389352"/>
         </c:manualLayout>
       </c:layout>
       <c:spPr>
@@ -10726,7 +10963,7 @@
 </file>
 
 <file path=customXml/itemProps1.xml><?xml version="1.0" encoding="utf-8"?>
-<ds:datastoreItem xmlns:ds="http://schemas.openxmlformats.org/officeDocument/2006/customXml" ds:itemID="{A0A2B934-24BD-48E7-B640-6219203B3FF1}">
+<ds:datastoreItem xmlns:ds="http://schemas.openxmlformats.org/officeDocument/2006/customXml" ds:itemID="{11AE3CAA-3CE9-446D-9A0A-C420FDE0C67C}">
   <ds:schemaRefs>
     <ds:schemaRef ds:uri="http://schemas.openxmlformats.org/officeDocument/2006/bibliography"/>
   </ds:schemaRefs>

</xml_diff>